<commit_message>
Added images,certificate and intro
</commit_message>
<xml_diff>
--- a/project-report/Twitter Trend Summarizer.docx
+++ b/project-report/Twitter Trend Summarizer.docx
@@ -100,6 +100,22 @@
     <w:p>
       <w:pPr>
         <w:pStyle w:val="BodyTextIndent"/>
+        <w:ind w:left="0"/>
+        <w:jc w:val="center"/>
+        <w:rPr>
+          <w:rFonts w:ascii="Tahoma" w:hAnsi="Tahoma" w:cs="Tahoma"/>
+        </w:rPr>
+      </w:pPr>
+      <w:r>
+        <w:rPr>
+          <w:rFonts w:ascii="Tahoma" w:hAnsi="Tahoma" w:cs="Tahoma"/>
+        </w:rPr>
+        <w:t>By</w:t>
+      </w:r>
+    </w:p>
+    <w:p>
+      <w:pPr>
+        <w:pStyle w:val="BodyTextIndent"/>
         <w:ind w:left="720" w:hanging="720"/>
         <w:jc w:val="center"/>
         <w:rPr>
@@ -114,8 +130,20 @@
         <w:jc w:val="center"/>
         <w:rPr>
           <w:rFonts w:ascii="Tahoma" w:hAnsi="Tahoma" w:cs="Tahoma"/>
-        </w:rPr>
-      </w:pPr>
+          <w:b/>
+          <w:sz w:val="28"/>
+          <w:szCs w:val="28"/>
+        </w:rPr>
+      </w:pPr>
+      <w:r>
+        <w:rPr>
+          <w:rFonts w:ascii="Tahoma" w:hAnsi="Tahoma" w:cs="Tahoma"/>
+          <w:b/>
+          <w:sz w:val="28"/>
+          <w:szCs w:val="28"/>
+        </w:rPr>
+        <w:t>NISCHAL HP</w:t>
+      </w:r>
     </w:p>
     <w:p>
       <w:pPr>
@@ -124,8 +152,19 @@
         <w:jc w:val="center"/>
         <w:rPr>
           <w:rFonts w:ascii="Tahoma" w:hAnsi="Tahoma" w:cs="Tahoma"/>
-        </w:rPr>
-      </w:pPr>
+          <w:sz w:val="28"/>
+          <w:szCs w:val="28"/>
+        </w:rPr>
+      </w:pPr>
+      <w:r>
+        <w:rPr>
+          <w:rFonts w:ascii="Tahoma" w:hAnsi="Tahoma" w:cs="Tahoma"/>
+          <w:b/>
+          <w:sz w:val="28"/>
+          <w:szCs w:val="28"/>
+        </w:rPr>
+        <w:t>2010HS70022</w:t>
+      </w:r>
     </w:p>
     <w:p>
       <w:pPr>
@@ -134,6 +173,700 @@
         <w:jc w:val="center"/>
         <w:rPr>
           <w:rFonts w:ascii="Tahoma" w:hAnsi="Tahoma" w:cs="Tahoma"/>
+          <w:sz w:val="28"/>
+          <w:szCs w:val="28"/>
+        </w:rPr>
+      </w:pPr>
+    </w:p>
+    <w:p>
+      <w:pPr>
+        <w:pStyle w:val="BodyTextIndent"/>
+        <w:ind w:left="720" w:hanging="720"/>
+        <w:jc w:val="center"/>
+        <w:rPr>
+          <w:rFonts w:ascii="Tahoma" w:hAnsi="Tahoma" w:cs="Tahoma"/>
+        </w:rPr>
+      </w:pPr>
+    </w:p>
+    <w:p>
+      <w:pPr>
+        <w:pStyle w:val="BodyTextIndent"/>
+        <w:ind w:left="720" w:hanging="720"/>
+        <w:jc w:val="center"/>
+        <w:rPr>
+          <w:rFonts w:ascii="Tahoma" w:hAnsi="Tahoma" w:cs="Tahoma"/>
+        </w:rPr>
+      </w:pPr>
+      <w:r>
+        <w:rPr>
+          <w:rFonts w:ascii="Tahoma" w:hAnsi="Tahoma" w:cs="Tahoma"/>
+        </w:rPr>
+        <w:t>Under the S</w:t>
+      </w:r>
+      <w:r>
+        <w:rPr>
+          <w:rFonts w:ascii="Tahoma" w:hAnsi="Tahoma" w:cs="Tahoma"/>
+        </w:rPr>
+        <w:t>upervision of</w:t>
+      </w:r>
+    </w:p>
+    <w:p>
+      <w:pPr>
+        <w:pStyle w:val="BodyTextIndent"/>
+        <w:ind w:left="720" w:hanging="720"/>
+        <w:jc w:val="center"/>
+        <w:rPr>
+          <w:rFonts w:ascii="Tahoma" w:hAnsi="Tahoma" w:cs="Tahoma"/>
+        </w:rPr>
+      </w:pPr>
+    </w:p>
+    <w:p>
+      <w:pPr>
+        <w:pStyle w:val="BodyTextIndent"/>
+        <w:ind w:left="0"/>
+        <w:jc w:val="center"/>
+        <w:rPr>
+          <w:rFonts w:ascii="Tahoma" w:hAnsi="Tahoma" w:cs="Tahoma"/>
+          <w:b/>
+          <w:sz w:val="28"/>
+          <w:szCs w:val="28"/>
+        </w:rPr>
+      </w:pPr>
+      <w:r>
+        <w:rPr>
+          <w:rFonts w:ascii="Tahoma" w:hAnsi="Tahoma" w:cs="Tahoma"/>
+          <w:b/>
+          <w:sz w:val="28"/>
+          <w:szCs w:val="28"/>
+        </w:rPr>
+        <w:t>Dr. Ashok Veilumuthu</w:t>
+      </w:r>
+    </w:p>
+    <w:p>
+      <w:pPr>
+        <w:pStyle w:val="BodyTextIndent"/>
+        <w:ind w:left="0"/>
+        <w:jc w:val="center"/>
+        <w:rPr>
+          <w:rFonts w:ascii="Tahoma" w:hAnsi="Tahoma" w:cs="Tahoma"/>
+        </w:rPr>
+      </w:pPr>
+      <w:r>
+        <w:rPr>
+          <w:rFonts w:ascii="Tahoma" w:hAnsi="Tahoma" w:cs="Tahoma"/>
+        </w:rPr>
+        <w:t xml:space="preserve">Senior </w:t>
+      </w:r>
+      <w:r>
+        <w:rPr>
+          <w:rFonts w:ascii="Tahoma" w:hAnsi="Tahoma" w:cs="Tahoma"/>
+        </w:rPr>
+        <w:t>Researcher</w:t>
+      </w:r>
+    </w:p>
+    <w:p>
+      <w:pPr>
+        <w:pStyle w:val="BodyTextIndent"/>
+        <w:ind w:left="0"/>
+        <w:jc w:val="center"/>
+        <w:rPr>
+          <w:rFonts w:ascii="Tahoma" w:hAnsi="Tahoma" w:cs="Tahoma"/>
+        </w:rPr>
+      </w:pPr>
+    </w:p>
+    <w:p>
+      <w:pPr>
+        <w:pStyle w:val="BodyTextIndent"/>
+        <w:ind w:left="0"/>
+        <w:jc w:val="center"/>
+        <w:rPr>
+          <w:rFonts w:ascii="Tahoma" w:hAnsi="Tahoma" w:cs="Tahoma"/>
+        </w:rPr>
+      </w:pPr>
+    </w:p>
+    <w:p>
+      <w:pPr>
+        <w:widowControl w:val="0"/>
+        <w:autoSpaceDE w:val="0"/>
+        <w:autoSpaceDN w:val="0"/>
+        <w:adjustRightInd w:val="0"/>
+        <w:spacing w:after="0" w:line="240" w:lineRule="auto"/>
+        <w:ind w:left="2340" w:firstLine="540"/>
+        <w:rPr>
+          <w:rFonts w:ascii="SAP Serif 2007 Regular" w:hAnsi="SAP Serif 2007 Regular" w:cs="Times New Roman"/>
+          <w:sz w:val="28"/>
+          <w:szCs w:val="28"/>
+        </w:rPr>
+      </w:pPr>
+      <w:r>
+        <w:rPr>
+          <w:rFonts w:ascii="SAP Serif 2007 Regular" w:hAnsi="SAP Serif 2007 Regular" w:cs="Arial"/>
+          <w:sz w:val="28"/>
+          <w:szCs w:val="28"/>
+        </w:rPr>
+        <w:t>Dissertation work carried out at</w:t>
+      </w:r>
+    </w:p>
+    <w:p>
+      <w:pPr>
+        <w:widowControl w:val="0"/>
+        <w:autoSpaceDE w:val="0"/>
+        <w:autoSpaceDN w:val="0"/>
+        <w:adjustRightInd w:val="0"/>
+        <w:spacing w:after="0" w:line="273" w:lineRule="exact"/>
+        <w:rPr>
+          <w:rFonts w:ascii="SAP Serif 2007 Regular" w:hAnsi="SAP Serif 2007 Regular" w:cs="Times New Roman"/>
+          <w:sz w:val="28"/>
+          <w:szCs w:val="28"/>
+        </w:rPr>
+      </w:pPr>
+    </w:p>
+    <w:p>
+      <w:pPr>
+        <w:widowControl w:val="0"/>
+        <w:autoSpaceDE w:val="0"/>
+        <w:autoSpaceDN w:val="0"/>
+        <w:adjustRightInd w:val="0"/>
+        <w:spacing w:after="0" w:line="240" w:lineRule="auto"/>
+        <w:ind w:left="3200" w:firstLine="400"/>
+        <w:rPr>
+          <w:rFonts w:ascii="SAP Serif 2007 Regular" w:hAnsi="SAP Serif 2007 Regular" w:cs="Times New Roman"/>
+          <w:sz w:val="28"/>
+          <w:szCs w:val="28"/>
+        </w:rPr>
+      </w:pPr>
+      <w:r>
+        <w:rPr>
+          <w:rFonts w:ascii="SAP Serif 2007 Regular" w:hAnsi="SAP Serif 2007 Regular" w:cs="Arial"/>
+          <w:sz w:val="28"/>
+          <w:szCs w:val="28"/>
+        </w:rPr>
+        <w:t>SAP-Labs, Bangalore</w:t>
+      </w:r>
+    </w:p>
+    <w:p>
+      <w:pPr>
+        <w:widowControl w:val="0"/>
+        <w:autoSpaceDE w:val="0"/>
+        <w:autoSpaceDN w:val="0"/>
+        <w:adjustRightInd w:val="0"/>
+        <w:spacing w:after="0" w:line="200" w:lineRule="exact"/>
+        <w:rPr>
+          <w:rFonts w:ascii="SAP Serif 2007 Regular" w:hAnsi="SAP Serif 2007 Regular" w:cs="Times New Roman"/>
+          <w:sz w:val="28"/>
+          <w:szCs w:val="28"/>
+        </w:rPr>
+      </w:pPr>
+    </w:p>
+    <w:p>
+      <w:pPr>
+        <w:widowControl w:val="0"/>
+        <w:autoSpaceDE w:val="0"/>
+        <w:autoSpaceDN w:val="0"/>
+        <w:adjustRightInd w:val="0"/>
+        <w:spacing w:after="0" w:line="200" w:lineRule="exact"/>
+        <w:rPr>
+          <w:rFonts w:ascii="SAP Serif 2007 Regular" w:hAnsi="SAP Serif 2007 Regular" w:cs="Times New Roman"/>
+          <w:sz w:val="28"/>
+          <w:szCs w:val="28"/>
+        </w:rPr>
+      </w:pPr>
+      <w:r>
+        <w:rPr>
+          <w:rFonts w:ascii="SAP Serif 2007 Regular" w:hAnsi="SAP Serif 2007 Regular"/>
+          <w:noProof/>
+          <w:sz w:val="28"/>
+          <w:szCs w:val="28"/>
+        </w:rPr>
+        <w:drawing>
+          <wp:anchor distT="0" distB="0" distL="114300" distR="114300" simplePos="0" relativeHeight="251659264" behindDoc="1" locked="0" layoutInCell="0" allowOverlap="1" wp14:anchorId="0A14596E" wp14:editId="49B78DCD">
+            <wp:simplePos x="0" y="0"/>
+            <wp:positionH relativeFrom="column">
+              <wp:posOffset>2426970</wp:posOffset>
+            </wp:positionH>
+            <wp:positionV relativeFrom="paragraph">
+              <wp:posOffset>10160</wp:posOffset>
+            </wp:positionV>
+            <wp:extent cx="1237615" cy="1301750"/>
+            <wp:effectExtent l="0" t="0" r="635" b="0"/>
+            <wp:wrapNone/>
+            <wp:docPr id="18" name="Picture 18"/>
+            <wp:cNvGraphicFramePr>
+              <a:graphicFrameLocks xmlns:a="http://schemas.openxmlformats.org/drawingml/2006/main" noChangeAspect="1"/>
+            </wp:cNvGraphicFramePr>
+            <a:graphic xmlns:a="http://schemas.openxmlformats.org/drawingml/2006/main">
+              <a:graphicData uri="http://schemas.openxmlformats.org/drawingml/2006/picture">
+                <pic:pic xmlns:pic="http://schemas.openxmlformats.org/drawingml/2006/picture">
+                  <pic:nvPicPr>
+                    <pic:cNvPr id="0" name="Picture 2"/>
+                    <pic:cNvPicPr>
+                      <a:picLocks noChangeAspect="1" noChangeArrowheads="1"/>
+                    </pic:cNvPicPr>
+                  </pic:nvPicPr>
+                  <pic:blipFill>
+                    <a:blip r:embed="rId6" cstate="print">
+                      <a:extLst>
+                        <a:ext uri="{28A0092B-C50C-407E-A947-70E740481C1C}">
+                          <a14:useLocalDpi xmlns:a14="http://schemas.microsoft.com/office/drawing/2010/main" val="0"/>
+                        </a:ext>
+                      </a:extLst>
+                    </a:blip>
+                    <a:srcRect/>
+                    <a:stretch>
+                      <a:fillRect/>
+                    </a:stretch>
+                  </pic:blipFill>
+                  <pic:spPr bwMode="auto">
+                    <a:xfrm>
+                      <a:off x="0" y="0"/>
+                      <a:ext cx="1237615" cy="1301750"/>
+                    </a:xfrm>
+                    <a:prstGeom prst="rect">
+                      <a:avLst/>
+                    </a:prstGeom>
+                    <a:noFill/>
+                  </pic:spPr>
+                </pic:pic>
+              </a:graphicData>
+            </a:graphic>
+            <wp14:sizeRelH relativeFrom="page">
+              <wp14:pctWidth>0</wp14:pctWidth>
+            </wp14:sizeRelH>
+            <wp14:sizeRelV relativeFrom="page">
+              <wp14:pctHeight>0</wp14:pctHeight>
+            </wp14:sizeRelV>
+          </wp:anchor>
+        </w:drawing>
+      </w:r>
+    </w:p>
+    <w:p>
+      <w:pPr>
+        <w:widowControl w:val="0"/>
+        <w:autoSpaceDE w:val="0"/>
+        <w:autoSpaceDN w:val="0"/>
+        <w:adjustRightInd w:val="0"/>
+        <w:spacing w:after="0" w:line="200" w:lineRule="exact"/>
+        <w:rPr>
+          <w:rFonts w:ascii="SAP Serif 2007 Regular" w:hAnsi="SAP Serif 2007 Regular" w:cs="Times New Roman"/>
+          <w:sz w:val="28"/>
+          <w:szCs w:val="28"/>
+        </w:rPr>
+      </w:pPr>
+    </w:p>
+    <w:p>
+      <w:pPr>
+        <w:widowControl w:val="0"/>
+        <w:autoSpaceDE w:val="0"/>
+        <w:autoSpaceDN w:val="0"/>
+        <w:adjustRightInd w:val="0"/>
+        <w:spacing w:after="0" w:line="200" w:lineRule="exact"/>
+        <w:rPr>
+          <w:rFonts w:ascii="SAP Serif 2007 Regular" w:hAnsi="SAP Serif 2007 Regular" w:cs="Times New Roman"/>
+          <w:sz w:val="28"/>
+          <w:szCs w:val="28"/>
+        </w:rPr>
+      </w:pPr>
+    </w:p>
+    <w:p>
+      <w:pPr>
+        <w:widowControl w:val="0"/>
+        <w:autoSpaceDE w:val="0"/>
+        <w:autoSpaceDN w:val="0"/>
+        <w:adjustRightInd w:val="0"/>
+        <w:spacing w:after="0" w:line="200" w:lineRule="exact"/>
+        <w:rPr>
+          <w:rFonts w:ascii="SAP Serif 2007 Regular" w:hAnsi="SAP Serif 2007 Regular" w:cs="Times New Roman"/>
+          <w:sz w:val="28"/>
+          <w:szCs w:val="28"/>
+        </w:rPr>
+      </w:pPr>
+    </w:p>
+    <w:p>
+      <w:pPr>
+        <w:widowControl w:val="0"/>
+        <w:autoSpaceDE w:val="0"/>
+        <w:autoSpaceDN w:val="0"/>
+        <w:adjustRightInd w:val="0"/>
+        <w:spacing w:after="0" w:line="200" w:lineRule="exact"/>
+        <w:rPr>
+          <w:rFonts w:ascii="SAP Serif 2007 Regular" w:hAnsi="SAP Serif 2007 Regular" w:cs="Times New Roman"/>
+          <w:sz w:val="28"/>
+          <w:szCs w:val="28"/>
+        </w:rPr>
+      </w:pPr>
+    </w:p>
+    <w:p>
+      <w:pPr>
+        <w:widowControl w:val="0"/>
+        <w:autoSpaceDE w:val="0"/>
+        <w:autoSpaceDN w:val="0"/>
+        <w:adjustRightInd w:val="0"/>
+        <w:spacing w:after="0" w:line="200" w:lineRule="exact"/>
+        <w:rPr>
+          <w:rFonts w:ascii="SAP Serif 2007 Regular" w:hAnsi="SAP Serif 2007 Regular" w:cs="Times New Roman"/>
+          <w:sz w:val="28"/>
+          <w:szCs w:val="28"/>
+        </w:rPr>
+      </w:pPr>
+    </w:p>
+    <w:p>
+      <w:pPr>
+        <w:widowControl w:val="0"/>
+        <w:autoSpaceDE w:val="0"/>
+        <w:autoSpaceDN w:val="0"/>
+        <w:adjustRightInd w:val="0"/>
+        <w:spacing w:after="0" w:line="200" w:lineRule="exact"/>
+        <w:rPr>
+          <w:rFonts w:ascii="SAP Serif 2007 Regular" w:hAnsi="SAP Serif 2007 Regular" w:cs="Times New Roman"/>
+          <w:sz w:val="28"/>
+          <w:szCs w:val="28"/>
+        </w:rPr>
+      </w:pPr>
+    </w:p>
+    <w:p>
+      <w:pPr>
+        <w:widowControl w:val="0"/>
+        <w:autoSpaceDE w:val="0"/>
+        <w:autoSpaceDN w:val="0"/>
+        <w:adjustRightInd w:val="0"/>
+        <w:spacing w:after="0" w:line="200" w:lineRule="exact"/>
+        <w:rPr>
+          <w:rFonts w:ascii="SAP Serif 2007 Regular" w:hAnsi="SAP Serif 2007 Regular" w:cs="Times New Roman"/>
+          <w:sz w:val="28"/>
+          <w:szCs w:val="28"/>
+        </w:rPr>
+      </w:pPr>
+    </w:p>
+    <w:p>
+      <w:pPr>
+        <w:widowControl w:val="0"/>
+        <w:autoSpaceDE w:val="0"/>
+        <w:autoSpaceDN w:val="0"/>
+        <w:adjustRightInd w:val="0"/>
+        <w:spacing w:after="0" w:line="200" w:lineRule="exact"/>
+        <w:rPr>
+          <w:rFonts w:ascii="SAP Serif 2007 Regular" w:hAnsi="SAP Serif 2007 Regular" w:cs="Times New Roman"/>
+          <w:sz w:val="28"/>
+          <w:szCs w:val="28"/>
+        </w:rPr>
+      </w:pPr>
+    </w:p>
+    <w:p>
+      <w:pPr>
+        <w:widowControl w:val="0"/>
+        <w:autoSpaceDE w:val="0"/>
+        <w:autoSpaceDN w:val="0"/>
+        <w:adjustRightInd w:val="0"/>
+        <w:spacing w:after="0" w:line="200" w:lineRule="exact"/>
+        <w:rPr>
+          <w:rFonts w:ascii="SAP Serif 2007 Regular" w:hAnsi="SAP Serif 2007 Regular" w:cs="Times New Roman"/>
+          <w:sz w:val="28"/>
+          <w:szCs w:val="28"/>
+        </w:rPr>
+      </w:pPr>
+    </w:p>
+    <w:p>
+      <w:pPr>
+        <w:widowControl w:val="0"/>
+        <w:autoSpaceDE w:val="0"/>
+        <w:autoSpaceDN w:val="0"/>
+        <w:adjustRightInd w:val="0"/>
+        <w:spacing w:after="0" w:line="200" w:lineRule="exact"/>
+        <w:rPr>
+          <w:rFonts w:ascii="SAP Serif 2007 Regular" w:hAnsi="SAP Serif 2007 Regular" w:cs="Times New Roman"/>
+          <w:sz w:val="28"/>
+          <w:szCs w:val="28"/>
+        </w:rPr>
+      </w:pPr>
+    </w:p>
+    <w:p>
+      <w:pPr>
+        <w:widowControl w:val="0"/>
+        <w:autoSpaceDE w:val="0"/>
+        <w:autoSpaceDN w:val="0"/>
+        <w:adjustRightInd w:val="0"/>
+        <w:spacing w:after="0" w:line="200" w:lineRule="exact"/>
+        <w:rPr>
+          <w:rFonts w:ascii="SAP Serif 2007 Regular" w:hAnsi="SAP Serif 2007 Regular" w:cs="Times New Roman"/>
+          <w:sz w:val="28"/>
+          <w:szCs w:val="28"/>
+        </w:rPr>
+      </w:pPr>
+    </w:p>
+    <w:p>
+      <w:pPr>
+        <w:widowControl w:val="0"/>
+        <w:autoSpaceDE w:val="0"/>
+        <w:autoSpaceDN w:val="0"/>
+        <w:adjustRightInd w:val="0"/>
+        <w:spacing w:after="0" w:line="251" w:lineRule="exact"/>
+        <w:rPr>
+          <w:rFonts w:ascii="SAP Serif 2007 Regular" w:hAnsi="SAP Serif 2007 Regular" w:cs="Times New Roman"/>
+          <w:sz w:val="24"/>
+          <w:szCs w:val="28"/>
+        </w:rPr>
+      </w:pPr>
+    </w:p>
+    <w:p>
+      <w:pPr>
+        <w:widowControl w:val="0"/>
+        <w:autoSpaceDE w:val="0"/>
+        <w:autoSpaceDN w:val="0"/>
+        <w:adjustRightInd w:val="0"/>
+        <w:spacing w:after="0" w:line="240" w:lineRule="auto"/>
+        <w:jc w:val="center"/>
+        <w:rPr>
+          <w:rFonts w:ascii="SAP_CLEAR09 Light Condensed" w:hAnsi="SAP_CLEAR09 Light Condensed" w:cs="Times New Roman"/>
+          <w:sz w:val="36"/>
+          <w:szCs w:val="28"/>
+        </w:rPr>
+      </w:pPr>
+      <w:r>
+        <w:rPr>
+          <w:rFonts w:ascii="SAP_CLEAR09 Light Condensed" w:hAnsi="SAP_CLEAR09 Light Condensed" w:cs="Arial"/>
+          <w:sz w:val="36"/>
+          <w:szCs w:val="28"/>
+        </w:rPr>
+        <w:t xml:space="preserve">BIRLA INSTITUTE OF TECHNOLOGY AND </w:t>
+      </w:r>
+      <w:proofErr w:type="spellStart"/>
+      <w:r>
+        <w:rPr>
+          <w:rFonts w:ascii="SAP_CLEAR09 Light Condensed" w:hAnsi="SAP_CLEAR09 Light Condensed" w:cs="Arial"/>
+          <w:sz w:val="36"/>
+          <w:szCs w:val="28"/>
+        </w:rPr>
+        <w:t>SCIENCE</w:t>
+      </w:r>
+      <w:proofErr w:type="spellEnd"/>
+    </w:p>
+    <w:p>
+      <w:pPr>
+        <w:widowControl w:val="0"/>
+        <w:autoSpaceDE w:val="0"/>
+        <w:autoSpaceDN w:val="0"/>
+        <w:adjustRightInd w:val="0"/>
+        <w:spacing w:after="0" w:line="240" w:lineRule="auto"/>
+        <w:jc w:val="center"/>
+        <w:rPr>
+          <w:rFonts w:ascii="SAP_CLEAR09 Light Condensed" w:hAnsi="SAP_CLEAR09 Light Condensed" w:cs="Times New Roman"/>
+          <w:sz w:val="36"/>
+          <w:szCs w:val="28"/>
+        </w:rPr>
+      </w:pPr>
+      <w:proofErr w:type="spellStart"/>
+      <w:r>
+        <w:rPr>
+          <w:rFonts w:ascii="SAP Serif 2007 Regular" w:hAnsi="SAP Serif 2007 Regular" w:cs="Arial"/>
+          <w:sz w:val="28"/>
+          <w:szCs w:val="28"/>
+        </w:rPr>
+        <w:t>Pilani</w:t>
+      </w:r>
+      <w:proofErr w:type="spellEnd"/>
+      <w:r>
+        <w:rPr>
+          <w:rFonts w:ascii="SAP Serif 2007 Regular" w:hAnsi="SAP Serif 2007 Regular" w:cs="Arial"/>
+          <w:sz w:val="28"/>
+          <w:szCs w:val="28"/>
+        </w:rPr>
+        <w:t xml:space="preserve"> (Rajasthan) INDIA</w:t>
+      </w:r>
+    </w:p>
+    <w:p>
+      <w:pPr>
+        <w:widowControl w:val="0"/>
+        <w:autoSpaceDE w:val="0"/>
+        <w:autoSpaceDN w:val="0"/>
+        <w:adjustRightInd w:val="0"/>
+        <w:spacing w:after="0" w:line="242" w:lineRule="exact"/>
+        <w:rPr>
+          <w:rFonts w:ascii="SAP Serif 2007 Regular" w:hAnsi="SAP Serif 2007 Regular" w:cs="Times New Roman"/>
+          <w:sz w:val="28"/>
+          <w:szCs w:val="28"/>
+        </w:rPr>
+      </w:pPr>
+    </w:p>
+    <w:p>
+      <w:pPr>
+        <w:widowControl w:val="0"/>
+        <w:autoSpaceDE w:val="0"/>
+        <w:autoSpaceDN w:val="0"/>
+        <w:adjustRightInd w:val="0"/>
+        <w:spacing w:after="0" w:line="240" w:lineRule="auto"/>
+        <w:ind w:left="3720" w:firstLine="600"/>
+        <w:rPr>
+          <w:rFonts w:ascii="SAP Serif 2007 Regular" w:hAnsi="SAP Serif 2007 Regular" w:cs="Times New Roman"/>
+          <w:sz w:val="28"/>
+          <w:szCs w:val="28"/>
+        </w:rPr>
+      </w:pPr>
+      <w:r>
+        <w:rPr>
+          <w:rFonts w:ascii="SAP Serif 2007 Regular" w:hAnsi="SAP Serif 2007 Regular" w:cs="Arial"/>
+          <w:sz w:val="28"/>
+          <w:szCs w:val="28"/>
+        </w:rPr>
+        <w:t>June, 2014</w:t>
+      </w:r>
+    </w:p>
+    <w:p>
+      <w:pPr>
+        <w:pStyle w:val="BodyTextIndent"/>
+        <w:ind w:left="720" w:hanging="720"/>
+        <w:jc w:val="center"/>
+        <w:rPr>
+          <w:rFonts w:ascii="Tahoma" w:hAnsi="Tahoma" w:cs="Tahoma"/>
+        </w:rPr>
+      </w:pPr>
+    </w:p>
+    <w:p>
+      <w:pPr>
+        <w:pStyle w:val="BodyTextIndent"/>
+        <w:ind w:left="720" w:hanging="720"/>
+        <w:jc w:val="center"/>
+        <w:rPr>
+          <w:rFonts w:ascii="Tahoma" w:hAnsi="Tahoma" w:cs="Tahoma"/>
+        </w:rPr>
+      </w:pPr>
+    </w:p>
+    <w:p>
+      <w:pPr>
+        <w:pStyle w:val="BodyTextIndent"/>
+        <w:ind w:left="0"/>
+        <w:jc w:val="center"/>
+        <w:rPr>
+          <w:rFonts w:ascii="Tahoma" w:hAnsi="Tahoma" w:cs="Tahoma"/>
+        </w:rPr>
+      </w:pPr>
+    </w:p>
+    <w:p>
+      <w:pPr>
+        <w:rPr>
+          <w:rFonts w:ascii="Lucida Sans Typewriter" w:hAnsi="Lucida Sans Typewriter"/>
+          <w:b/>
+        </w:rPr>
+      </w:pPr>
+    </w:p>
+    <w:p>
+      <w:pPr>
+        <w:jc w:val="center"/>
+        <w:rPr>
+          <w:rFonts w:ascii="Lucida Sans Typewriter" w:hAnsi="Lucida Sans Typewriter"/>
+          <w:b/>
+        </w:rPr>
+      </w:pPr>
+    </w:p>
+    <w:p>
+      <w:pPr>
+        <w:jc w:val="center"/>
+        <w:rPr>
+          <w:rFonts w:ascii="Lucida Sans Typewriter" w:hAnsi="Lucida Sans Typewriter"/>
+          <w:b/>
+          <w:sz w:val="36"/>
+          <w:szCs w:val="36"/>
+        </w:rPr>
+      </w:pPr>
+      <w:r>
+        <w:rPr>
+          <w:rFonts w:ascii="Lucida Sans Typewriter" w:hAnsi="Lucida Sans Typewriter"/>
+          <w:b/>
+        </w:rPr>
+        <w:br w:type="page"/>
+      </w:r>
+      <w:r>
+        <w:rPr>
+          <w:rFonts w:ascii="Lucida Sans Typewriter" w:hAnsi="Lucida Sans Typewriter"/>
+          <w:b/>
+          <w:sz w:val="36"/>
+          <w:szCs w:val="36"/>
+        </w:rPr>
+        <w:lastRenderedPageBreak/>
+        <w:t>Twitter Trend Summarizer – TweetLyze</w:t>
+      </w:r>
+    </w:p>
+    <w:p>
+      <w:pPr>
+        <w:jc w:val="center"/>
+        <w:rPr>
+          <w:rFonts w:ascii="Lucida Sans Typewriter" w:hAnsi="Lucida Sans Typewriter"/>
+          <w:b/>
+        </w:rPr>
+      </w:pPr>
+      <w:r>
+        <w:rPr>
+          <w:rFonts w:ascii="Lucida Sans Typewriter" w:hAnsi="Lucida Sans Typewriter"/>
+          <w:b/>
+        </w:rPr>
+        <w:t>DISSERTATION</w:t>
+      </w:r>
+    </w:p>
+    <w:p>
+      <w:pPr>
+        <w:jc w:val="center"/>
+        <w:rPr>
+          <w:rFonts w:ascii="Lucida Sans Typewriter" w:hAnsi="Lucida Sans Typewriter"/>
+          <w:b/>
+        </w:rPr>
+      </w:pPr>
+    </w:p>
+    <w:p>
+      <w:pPr>
+        <w:pStyle w:val="BodyTextIndent"/>
+        <w:ind w:left="0"/>
+        <w:jc w:val="center"/>
+        <w:rPr>
+          <w:rFonts w:ascii="Tahoma" w:hAnsi="Tahoma" w:cs="Tahoma"/>
+        </w:rPr>
+      </w:pPr>
+      <w:r>
+        <w:rPr>
+          <w:rFonts w:ascii="Tahoma" w:hAnsi="Tahoma" w:cs="Tahoma"/>
+        </w:rPr>
+        <w:t>Submitted in partial fulfillment of the requirements of the</w:t>
+      </w:r>
+    </w:p>
+    <w:p>
+      <w:pPr>
+        <w:pStyle w:val="BodyTextIndent"/>
+        <w:ind w:left="0"/>
+        <w:jc w:val="center"/>
+        <w:rPr>
+          <w:rFonts w:ascii="Tahoma" w:hAnsi="Tahoma" w:cs="Tahoma"/>
+        </w:rPr>
+      </w:pPr>
+    </w:p>
+    <w:p>
+      <w:pPr>
+        <w:pStyle w:val="BodyTextIndent"/>
+        <w:ind w:left="0"/>
+        <w:jc w:val="center"/>
+        <w:rPr>
+          <w:rFonts w:ascii="Tahoma" w:hAnsi="Tahoma" w:cs="Tahoma"/>
+        </w:rPr>
+      </w:pPr>
+      <w:r>
+        <w:rPr>
+          <w:rFonts w:ascii="Tahoma" w:hAnsi="Tahoma" w:cs="Tahoma"/>
+        </w:rPr>
+        <w:t xml:space="preserve">MS Software Engineering Degree </w:t>
+      </w:r>
+      <w:proofErr w:type="spellStart"/>
+      <w:r>
+        <w:rPr>
+          <w:rFonts w:ascii="Tahoma" w:hAnsi="Tahoma" w:cs="Tahoma"/>
+        </w:rPr>
+        <w:t>programme</w:t>
+      </w:r>
+      <w:proofErr w:type="spellEnd"/>
+    </w:p>
+    <w:p>
+      <w:pPr>
+        <w:pStyle w:val="BodyTextIndent"/>
+        <w:ind w:left="0"/>
+        <w:jc w:val="center"/>
+        <w:rPr>
+          <w:rFonts w:ascii="Tahoma" w:hAnsi="Tahoma" w:cs="Tahoma"/>
         </w:rPr>
       </w:pPr>
       <w:r>
@@ -193,7 +926,7 @@
           <w:sz w:val="28"/>
           <w:szCs w:val="28"/>
         </w:rPr>
-        <w:t>2010HS70014</w:t>
+        <w:t>2010HS70022</w:t>
       </w:r>
     </w:p>
     <w:p>
@@ -285,73 +1018,463 @@
         <w:rPr>
           <w:rFonts w:ascii="Tahoma" w:hAnsi="Tahoma" w:cs="Tahoma"/>
         </w:rPr>
-        <w:t>Senior Developer</w:t>
-      </w:r>
-    </w:p>
-    <w:p>
-      <w:pPr>
-        <w:pStyle w:val="BodyTextIndent"/>
-        <w:ind w:left="0"/>
-        <w:jc w:val="center"/>
-        <w:rPr>
-          <w:rFonts w:ascii="Tahoma" w:hAnsi="Tahoma" w:cs="Tahoma"/>
-        </w:rPr>
-      </w:pPr>
-    </w:p>
-    <w:p>
-      <w:pPr>
-        <w:pStyle w:val="BodyTextIndent"/>
-        <w:ind w:left="0"/>
-        <w:jc w:val="center"/>
-        <w:rPr>
-          <w:rFonts w:ascii="Tahoma" w:hAnsi="Tahoma" w:cs="Tahoma"/>
-        </w:rPr>
-      </w:pPr>
-    </w:p>
-    <w:p>
-      <w:pPr>
-        <w:pStyle w:val="BodyTextIndent"/>
-        <w:ind w:left="0"/>
-        <w:jc w:val="center"/>
-        <w:rPr>
-          <w:rFonts w:ascii="Tahoma" w:hAnsi="Tahoma" w:cs="Tahoma"/>
-        </w:rPr>
-      </w:pPr>
-      <w:r>
-        <w:rPr>
-          <w:rFonts w:ascii="Tahoma" w:hAnsi="Tahoma" w:cs="Tahoma"/>
+        <w:t xml:space="preserve">Senior </w:t>
+      </w:r>
+      <w:r>
+        <w:rPr>
+          <w:rFonts w:ascii="Tahoma" w:hAnsi="Tahoma" w:cs="Tahoma"/>
+        </w:rPr>
+        <w:t>Researcher</w:t>
+      </w:r>
+    </w:p>
+    <w:p>
+      <w:pPr>
+        <w:pStyle w:val="BodyTextIndent"/>
+        <w:ind w:left="0"/>
+        <w:jc w:val="center"/>
+        <w:rPr>
+          <w:rFonts w:ascii="Tahoma" w:hAnsi="Tahoma" w:cs="Tahoma"/>
+        </w:rPr>
+      </w:pPr>
+    </w:p>
+    <w:p>
+      <w:pPr>
+        <w:pStyle w:val="BodyTextIndent"/>
+        <w:ind w:left="0"/>
+        <w:jc w:val="center"/>
+        <w:rPr>
+          <w:rFonts w:ascii="Tahoma" w:hAnsi="Tahoma" w:cs="Tahoma"/>
+        </w:rPr>
+      </w:pPr>
+    </w:p>
+    <w:p>
+      <w:pPr>
+        <w:pStyle w:val="BodyTextIndent"/>
+        <w:ind w:left="0"/>
+        <w:jc w:val="center"/>
+        <w:rPr>
+          <w:rFonts w:ascii="Tahoma" w:hAnsi="Tahoma" w:cs="Tahoma"/>
+        </w:rPr>
+      </w:pPr>
+    </w:p>
+    <w:p>
+      <w:pPr>
+        <w:widowControl w:val="0"/>
+        <w:autoSpaceDE w:val="0"/>
+        <w:autoSpaceDN w:val="0"/>
+        <w:adjustRightInd w:val="0"/>
+        <w:spacing w:after="0" w:line="240" w:lineRule="auto"/>
+        <w:ind w:left="2340" w:firstLine="540"/>
+        <w:rPr>
+          <w:rFonts w:ascii="SAP Serif 2007 Regular" w:hAnsi="SAP Serif 2007 Regular" w:cs="Times New Roman"/>
+          <w:sz w:val="28"/>
+          <w:szCs w:val="28"/>
+        </w:rPr>
+      </w:pPr>
+      <w:r>
+        <w:rPr>
+          <w:rFonts w:ascii="SAP Serif 2007 Regular" w:hAnsi="SAP Serif 2007 Regular" w:cs="Arial"/>
+          <w:sz w:val="28"/>
+          <w:szCs w:val="28"/>
         </w:rPr>
         <w:t>Dissertation work carried out at</w:t>
       </w:r>
     </w:p>
     <w:p>
       <w:pPr>
-        <w:pStyle w:val="BodyTextIndent"/>
-        <w:ind w:left="0"/>
-        <w:jc w:val="center"/>
-        <w:rPr>
-          <w:rFonts w:ascii="Tahoma" w:hAnsi="Tahoma" w:cs="Tahoma"/>
-        </w:rPr>
-      </w:pPr>
-    </w:p>
-    <w:p>
-      <w:pPr>
-        <w:pStyle w:val="BodyTextIndent"/>
-        <w:ind w:left="0"/>
-        <w:jc w:val="center"/>
-        <w:rPr>
-          <w:rFonts w:ascii="Tahoma" w:hAnsi="Tahoma" w:cs="Tahoma"/>
-        </w:rPr>
-      </w:pPr>
-      <w:r>
-        <w:rPr>
-          <w:rFonts w:ascii="Tahoma" w:hAnsi="Tahoma" w:cs="Tahoma"/>
+        <w:widowControl w:val="0"/>
+        <w:autoSpaceDE w:val="0"/>
+        <w:autoSpaceDN w:val="0"/>
+        <w:adjustRightInd w:val="0"/>
+        <w:spacing w:after="0" w:line="273" w:lineRule="exact"/>
+        <w:rPr>
+          <w:rFonts w:ascii="SAP Serif 2007 Regular" w:hAnsi="SAP Serif 2007 Regular" w:cs="Times New Roman"/>
+          <w:sz w:val="28"/>
+          <w:szCs w:val="28"/>
+        </w:rPr>
+      </w:pPr>
+    </w:p>
+    <w:p>
+      <w:pPr>
+        <w:widowControl w:val="0"/>
+        <w:autoSpaceDE w:val="0"/>
+        <w:autoSpaceDN w:val="0"/>
+        <w:adjustRightInd w:val="0"/>
+        <w:spacing w:after="0" w:line="240" w:lineRule="auto"/>
+        <w:ind w:left="3200" w:firstLine="400"/>
+        <w:rPr>
+          <w:rFonts w:ascii="SAP Serif 2007 Regular" w:hAnsi="SAP Serif 2007 Regular" w:cs="Times New Roman"/>
+          <w:sz w:val="28"/>
+          <w:szCs w:val="28"/>
+        </w:rPr>
+      </w:pPr>
+      <w:r>
+        <w:rPr>
+          <w:rFonts w:ascii="SAP Serif 2007 Regular" w:hAnsi="SAP Serif 2007 Regular" w:cs="Arial"/>
+          <w:sz w:val="28"/>
+          <w:szCs w:val="28"/>
         </w:rPr>
         <w:t>SAP-Labs, Bangalore</w:t>
       </w:r>
     </w:p>
     <w:p>
       <w:pPr>
+        <w:widowControl w:val="0"/>
+        <w:autoSpaceDE w:val="0"/>
+        <w:autoSpaceDN w:val="0"/>
+        <w:adjustRightInd w:val="0"/>
+        <w:spacing w:after="0" w:line="200" w:lineRule="exact"/>
+        <w:rPr>
+          <w:rFonts w:ascii="SAP Serif 2007 Regular" w:hAnsi="SAP Serif 2007 Regular" w:cs="Times New Roman"/>
+          <w:sz w:val="28"/>
+          <w:szCs w:val="28"/>
+        </w:rPr>
+      </w:pPr>
+    </w:p>
+    <w:p>
+      <w:pPr>
+        <w:widowControl w:val="0"/>
+        <w:autoSpaceDE w:val="0"/>
+        <w:autoSpaceDN w:val="0"/>
+        <w:adjustRightInd w:val="0"/>
+        <w:spacing w:after="0" w:line="200" w:lineRule="exact"/>
+        <w:rPr>
+          <w:rFonts w:ascii="SAP Serif 2007 Regular" w:hAnsi="SAP Serif 2007 Regular" w:cs="Times New Roman"/>
+          <w:sz w:val="28"/>
+          <w:szCs w:val="28"/>
+        </w:rPr>
+      </w:pPr>
+      <w:r>
+        <w:rPr>
+          <w:rFonts w:ascii="SAP Serif 2007 Regular" w:hAnsi="SAP Serif 2007 Regular"/>
+          <w:noProof/>
+          <w:sz w:val="28"/>
+          <w:szCs w:val="28"/>
+        </w:rPr>
+        <w:drawing>
+          <wp:anchor distT="0" distB="0" distL="114300" distR="114300" simplePos="0" relativeHeight="251661312" behindDoc="1" locked="0" layoutInCell="0" allowOverlap="1" wp14:anchorId="584D749C" wp14:editId="2E7F6F4C">
+            <wp:simplePos x="0" y="0"/>
+            <wp:positionH relativeFrom="column">
+              <wp:posOffset>2426970</wp:posOffset>
+            </wp:positionH>
+            <wp:positionV relativeFrom="paragraph">
+              <wp:posOffset>10160</wp:posOffset>
+            </wp:positionV>
+            <wp:extent cx="1237615" cy="1301750"/>
+            <wp:effectExtent l="0" t="0" r="635" b="0"/>
+            <wp:wrapNone/>
+            <wp:docPr id="1" name="Picture 1"/>
+            <wp:cNvGraphicFramePr>
+              <a:graphicFrameLocks xmlns:a="http://schemas.openxmlformats.org/drawingml/2006/main" noChangeAspect="1"/>
+            </wp:cNvGraphicFramePr>
+            <a:graphic xmlns:a="http://schemas.openxmlformats.org/drawingml/2006/main">
+              <a:graphicData uri="http://schemas.openxmlformats.org/drawingml/2006/picture">
+                <pic:pic xmlns:pic="http://schemas.openxmlformats.org/drawingml/2006/picture">
+                  <pic:nvPicPr>
+                    <pic:cNvPr id="0" name="Picture 2"/>
+                    <pic:cNvPicPr>
+                      <a:picLocks noChangeAspect="1" noChangeArrowheads="1"/>
+                    </pic:cNvPicPr>
+                  </pic:nvPicPr>
+                  <pic:blipFill>
+                    <a:blip r:embed="rId6" cstate="print">
+                      <a:extLst>
+                        <a:ext uri="{28A0092B-C50C-407E-A947-70E740481C1C}">
+                          <a14:useLocalDpi xmlns:a14="http://schemas.microsoft.com/office/drawing/2010/main" val="0"/>
+                        </a:ext>
+                      </a:extLst>
+                    </a:blip>
+                    <a:srcRect/>
+                    <a:stretch>
+                      <a:fillRect/>
+                    </a:stretch>
+                  </pic:blipFill>
+                  <pic:spPr bwMode="auto">
+                    <a:xfrm>
+                      <a:off x="0" y="0"/>
+                      <a:ext cx="1237615" cy="1301750"/>
+                    </a:xfrm>
+                    <a:prstGeom prst="rect">
+                      <a:avLst/>
+                    </a:prstGeom>
+                    <a:noFill/>
+                  </pic:spPr>
+                </pic:pic>
+              </a:graphicData>
+            </a:graphic>
+            <wp14:sizeRelH relativeFrom="page">
+              <wp14:pctWidth>0</wp14:pctWidth>
+            </wp14:sizeRelH>
+            <wp14:sizeRelV relativeFrom="page">
+              <wp14:pctHeight>0</wp14:pctHeight>
+            </wp14:sizeRelV>
+          </wp:anchor>
+        </w:drawing>
+      </w:r>
+    </w:p>
+    <w:p>
+      <w:pPr>
+        <w:widowControl w:val="0"/>
+        <w:autoSpaceDE w:val="0"/>
+        <w:autoSpaceDN w:val="0"/>
+        <w:adjustRightInd w:val="0"/>
+        <w:spacing w:after="0" w:line="200" w:lineRule="exact"/>
+        <w:rPr>
+          <w:rFonts w:ascii="SAP Serif 2007 Regular" w:hAnsi="SAP Serif 2007 Regular" w:cs="Times New Roman"/>
+          <w:sz w:val="28"/>
+          <w:szCs w:val="28"/>
+        </w:rPr>
+      </w:pPr>
+    </w:p>
+    <w:p>
+      <w:pPr>
+        <w:widowControl w:val="0"/>
+        <w:autoSpaceDE w:val="0"/>
+        <w:autoSpaceDN w:val="0"/>
+        <w:adjustRightInd w:val="0"/>
+        <w:spacing w:after="0" w:line="200" w:lineRule="exact"/>
+        <w:rPr>
+          <w:rFonts w:ascii="SAP Serif 2007 Regular" w:hAnsi="SAP Serif 2007 Regular" w:cs="Times New Roman"/>
+          <w:sz w:val="28"/>
+          <w:szCs w:val="28"/>
+        </w:rPr>
+      </w:pPr>
+    </w:p>
+    <w:p>
+      <w:pPr>
+        <w:widowControl w:val="0"/>
+        <w:autoSpaceDE w:val="0"/>
+        <w:autoSpaceDN w:val="0"/>
+        <w:adjustRightInd w:val="0"/>
+        <w:spacing w:after="0" w:line="200" w:lineRule="exact"/>
+        <w:rPr>
+          <w:rFonts w:ascii="SAP Serif 2007 Regular" w:hAnsi="SAP Serif 2007 Regular" w:cs="Times New Roman"/>
+          <w:sz w:val="28"/>
+          <w:szCs w:val="28"/>
+        </w:rPr>
+      </w:pPr>
+    </w:p>
+    <w:p>
+      <w:pPr>
+        <w:widowControl w:val="0"/>
+        <w:autoSpaceDE w:val="0"/>
+        <w:autoSpaceDN w:val="0"/>
+        <w:adjustRightInd w:val="0"/>
+        <w:spacing w:after="0" w:line="200" w:lineRule="exact"/>
+        <w:rPr>
+          <w:rFonts w:ascii="SAP Serif 2007 Regular" w:hAnsi="SAP Serif 2007 Regular" w:cs="Times New Roman"/>
+          <w:sz w:val="28"/>
+          <w:szCs w:val="28"/>
+        </w:rPr>
+      </w:pPr>
+    </w:p>
+    <w:p>
+      <w:pPr>
+        <w:widowControl w:val="0"/>
+        <w:autoSpaceDE w:val="0"/>
+        <w:autoSpaceDN w:val="0"/>
+        <w:adjustRightInd w:val="0"/>
+        <w:spacing w:after="0" w:line="200" w:lineRule="exact"/>
+        <w:rPr>
+          <w:rFonts w:ascii="SAP Serif 2007 Regular" w:hAnsi="SAP Serif 2007 Regular" w:cs="Times New Roman"/>
+          <w:sz w:val="28"/>
+          <w:szCs w:val="28"/>
+        </w:rPr>
+      </w:pPr>
+    </w:p>
+    <w:p>
+      <w:pPr>
+        <w:widowControl w:val="0"/>
+        <w:autoSpaceDE w:val="0"/>
+        <w:autoSpaceDN w:val="0"/>
+        <w:adjustRightInd w:val="0"/>
+        <w:spacing w:after="0" w:line="200" w:lineRule="exact"/>
+        <w:rPr>
+          <w:rFonts w:ascii="SAP Serif 2007 Regular" w:hAnsi="SAP Serif 2007 Regular" w:cs="Times New Roman"/>
+          <w:sz w:val="28"/>
+          <w:szCs w:val="28"/>
+        </w:rPr>
+      </w:pPr>
+    </w:p>
+    <w:p>
+      <w:pPr>
+        <w:widowControl w:val="0"/>
+        <w:autoSpaceDE w:val="0"/>
+        <w:autoSpaceDN w:val="0"/>
+        <w:adjustRightInd w:val="0"/>
+        <w:spacing w:after="0" w:line="200" w:lineRule="exact"/>
+        <w:rPr>
+          <w:rFonts w:ascii="SAP Serif 2007 Regular" w:hAnsi="SAP Serif 2007 Regular" w:cs="Times New Roman"/>
+          <w:sz w:val="28"/>
+          <w:szCs w:val="28"/>
+        </w:rPr>
+      </w:pPr>
+    </w:p>
+    <w:p>
+      <w:pPr>
+        <w:widowControl w:val="0"/>
+        <w:autoSpaceDE w:val="0"/>
+        <w:autoSpaceDN w:val="0"/>
+        <w:adjustRightInd w:val="0"/>
+        <w:spacing w:after="0" w:line="200" w:lineRule="exact"/>
+        <w:rPr>
+          <w:rFonts w:ascii="SAP Serif 2007 Regular" w:hAnsi="SAP Serif 2007 Regular" w:cs="Times New Roman"/>
+          <w:sz w:val="28"/>
+          <w:szCs w:val="28"/>
+        </w:rPr>
+      </w:pPr>
+    </w:p>
+    <w:p>
+      <w:pPr>
+        <w:widowControl w:val="0"/>
+        <w:autoSpaceDE w:val="0"/>
+        <w:autoSpaceDN w:val="0"/>
+        <w:adjustRightInd w:val="0"/>
+        <w:spacing w:after="0" w:line="200" w:lineRule="exact"/>
+        <w:rPr>
+          <w:rFonts w:ascii="SAP Serif 2007 Regular" w:hAnsi="SAP Serif 2007 Regular" w:cs="Times New Roman"/>
+          <w:sz w:val="28"/>
+          <w:szCs w:val="28"/>
+        </w:rPr>
+      </w:pPr>
+    </w:p>
+    <w:p>
+      <w:pPr>
+        <w:widowControl w:val="0"/>
+        <w:autoSpaceDE w:val="0"/>
+        <w:autoSpaceDN w:val="0"/>
+        <w:adjustRightInd w:val="0"/>
+        <w:spacing w:after="0" w:line="200" w:lineRule="exact"/>
+        <w:rPr>
+          <w:rFonts w:ascii="SAP Serif 2007 Regular" w:hAnsi="SAP Serif 2007 Regular" w:cs="Times New Roman"/>
+          <w:sz w:val="28"/>
+          <w:szCs w:val="28"/>
+        </w:rPr>
+      </w:pPr>
+    </w:p>
+    <w:p>
+      <w:pPr>
+        <w:widowControl w:val="0"/>
+        <w:autoSpaceDE w:val="0"/>
+        <w:autoSpaceDN w:val="0"/>
+        <w:adjustRightInd w:val="0"/>
+        <w:spacing w:after="0" w:line="200" w:lineRule="exact"/>
+        <w:rPr>
+          <w:rFonts w:ascii="SAP Serif 2007 Regular" w:hAnsi="SAP Serif 2007 Regular" w:cs="Times New Roman"/>
+          <w:sz w:val="28"/>
+          <w:szCs w:val="28"/>
+        </w:rPr>
+      </w:pPr>
+    </w:p>
+    <w:p>
+      <w:pPr>
+        <w:widowControl w:val="0"/>
+        <w:autoSpaceDE w:val="0"/>
+        <w:autoSpaceDN w:val="0"/>
+        <w:adjustRightInd w:val="0"/>
+        <w:spacing w:after="0" w:line="251" w:lineRule="exact"/>
+        <w:rPr>
+          <w:rFonts w:ascii="SAP Serif 2007 Regular" w:hAnsi="SAP Serif 2007 Regular" w:cs="Times New Roman"/>
+          <w:sz w:val="24"/>
+          <w:szCs w:val="28"/>
+        </w:rPr>
+      </w:pPr>
+    </w:p>
+    <w:p>
+      <w:pPr>
+        <w:widowControl w:val="0"/>
+        <w:autoSpaceDE w:val="0"/>
+        <w:autoSpaceDN w:val="0"/>
+        <w:adjustRightInd w:val="0"/>
+        <w:spacing w:after="0" w:line="240" w:lineRule="auto"/>
+        <w:jc w:val="center"/>
+        <w:rPr>
+          <w:rFonts w:ascii="SAP_CLEAR09 Light Condensed" w:hAnsi="SAP_CLEAR09 Light Condensed" w:cs="Times New Roman"/>
+          <w:sz w:val="36"/>
+          <w:szCs w:val="28"/>
+        </w:rPr>
+      </w:pPr>
+      <w:r>
+        <w:rPr>
+          <w:rFonts w:ascii="SAP_CLEAR09 Light Condensed" w:hAnsi="SAP_CLEAR09 Light Condensed" w:cs="Arial"/>
+          <w:sz w:val="36"/>
+          <w:szCs w:val="28"/>
+        </w:rPr>
+        <w:t>BIRLA INSTITUTE OF TECHNOLOGY AND SCIENCE</w:t>
+      </w:r>
+    </w:p>
+    <w:p>
+      <w:pPr>
+        <w:widowControl w:val="0"/>
+        <w:autoSpaceDE w:val="0"/>
+        <w:autoSpaceDN w:val="0"/>
+        <w:adjustRightInd w:val="0"/>
+        <w:spacing w:after="0" w:line="240" w:lineRule="auto"/>
+        <w:jc w:val="center"/>
+        <w:rPr>
+          <w:rFonts w:ascii="SAP_CLEAR09 Light Condensed" w:hAnsi="SAP_CLEAR09 Light Condensed" w:cs="Times New Roman"/>
+          <w:sz w:val="36"/>
+          <w:szCs w:val="28"/>
+        </w:rPr>
+      </w:pPr>
+      <w:proofErr w:type="spellStart"/>
+      <w:r>
+        <w:rPr>
+          <w:rFonts w:ascii="SAP Serif 2007 Regular" w:hAnsi="SAP Serif 2007 Regular" w:cs="Arial"/>
+          <w:sz w:val="28"/>
+          <w:szCs w:val="28"/>
+        </w:rPr>
+        <w:t>Pilani</w:t>
+      </w:r>
+      <w:proofErr w:type="spellEnd"/>
+      <w:r>
+        <w:rPr>
+          <w:rFonts w:ascii="SAP Serif 2007 Regular" w:hAnsi="SAP Serif 2007 Regular" w:cs="Arial"/>
+          <w:sz w:val="28"/>
+          <w:szCs w:val="28"/>
+        </w:rPr>
+        <w:t xml:space="preserve"> (Rajasthan) INDIA</w:t>
+      </w:r>
+    </w:p>
+    <w:p>
+      <w:pPr>
+        <w:widowControl w:val="0"/>
+        <w:autoSpaceDE w:val="0"/>
+        <w:autoSpaceDN w:val="0"/>
+        <w:adjustRightInd w:val="0"/>
+        <w:spacing w:after="0" w:line="242" w:lineRule="exact"/>
+        <w:rPr>
+          <w:rFonts w:ascii="SAP Serif 2007 Regular" w:hAnsi="SAP Serif 2007 Regular" w:cs="Times New Roman"/>
+          <w:sz w:val="28"/>
+          <w:szCs w:val="28"/>
+        </w:rPr>
+      </w:pPr>
+    </w:p>
+    <w:p>
+      <w:pPr>
+        <w:widowControl w:val="0"/>
+        <w:autoSpaceDE w:val="0"/>
+        <w:autoSpaceDN w:val="0"/>
+        <w:adjustRightInd w:val="0"/>
+        <w:spacing w:after="0" w:line="240" w:lineRule="auto"/>
+        <w:ind w:left="3600" w:firstLine="720"/>
+        <w:rPr>
+          <w:rFonts w:ascii="SAP Serif 2007 Regular" w:hAnsi="SAP Serif 2007 Regular" w:cs="Times New Roman"/>
+          <w:sz w:val="28"/>
+          <w:szCs w:val="28"/>
+        </w:rPr>
+      </w:pPr>
+      <w:r>
+        <w:rPr>
+          <w:rFonts w:ascii="SAP Serif 2007 Regular" w:hAnsi="SAP Serif 2007 Regular" w:cs="Arial"/>
+          <w:sz w:val="28"/>
+          <w:szCs w:val="28"/>
+        </w:rPr>
+        <w:t>June, 2014</w:t>
+      </w:r>
+    </w:p>
+    <w:p>
+      <w:pPr>
         <w:pStyle w:val="BodyTextIndent"/>
         <w:ind w:left="720" w:hanging="720"/>
         <w:jc w:val="center"/>
@@ -382,142 +1505,873 @@
     </w:p>
     <w:p>
       <w:pPr>
-        <w:pStyle w:val="BodyTextIndent"/>
-        <w:ind w:left="720" w:hanging="720"/>
-        <w:jc w:val="center"/>
-        <w:rPr>
-          <w:rFonts w:ascii="Tahoma" w:hAnsi="Tahoma" w:cs="Tahoma"/>
-        </w:rPr>
-      </w:pPr>
-    </w:p>
-    <w:p>
-      <w:pPr>
-        <w:pStyle w:val="BodyTextIndent"/>
-        <w:ind w:left="720" w:hanging="720"/>
-        <w:jc w:val="center"/>
-        <w:rPr>
-          <w:rFonts w:ascii="Tahoma" w:hAnsi="Tahoma" w:cs="Tahoma"/>
-        </w:rPr>
-      </w:pPr>
-      <w:r>
-        <w:rPr>
-          <w:rFonts w:ascii="Tahoma" w:hAnsi="Tahoma" w:cs="Tahoma"/>
-        </w:rPr>
-        <w:t>BIRLA INSTITUTE OF TECHNOLOGY AND SCIENCE</w:t>
-      </w:r>
-    </w:p>
-    <w:p>
-      <w:pPr>
-        <w:pStyle w:val="BodyTextIndent"/>
-        <w:ind w:left="720" w:hanging="720"/>
-        <w:jc w:val="center"/>
-        <w:rPr>
-          <w:rFonts w:ascii="Tahoma" w:hAnsi="Tahoma" w:cs="Tahoma"/>
-        </w:rPr>
-      </w:pPr>
+        <w:rPr>
+          <w:rFonts w:ascii="Lucida Sans Typewriter" w:hAnsi="Lucida Sans Typewriter"/>
+          <w:b/>
+        </w:rPr>
+      </w:pPr>
+    </w:p>
+    <w:p>
+      <w:pPr>
+        <w:jc w:val="center"/>
+        <w:rPr>
+          <w:rFonts w:ascii="Lucida Sans Typewriter" w:hAnsi="Lucida Sans Typewriter"/>
+          <w:b/>
+        </w:rPr>
+      </w:pPr>
+    </w:p>
+    <w:p>
+      <w:pPr>
+        <w:rPr>
+          <w:rFonts w:ascii="Lucida Sans Typewriter" w:hAnsi="Lucida Sans Typewriter"/>
+          <w:b/>
+        </w:rPr>
+      </w:pPr>
+    </w:p>
+    <w:p>
+      <w:pPr>
+        <w:jc w:val="center"/>
+        <w:rPr>
+          <w:rFonts w:ascii="Lucida Sans Typewriter" w:hAnsi="Lucida Sans Typewriter"/>
+          <w:b/>
+        </w:rPr>
+      </w:pPr>
+    </w:p>
+    <w:p>
+      <w:pPr>
+        <w:jc w:val="center"/>
+        <w:rPr>
+          <w:rFonts w:ascii="Lucida Sans Typewriter" w:hAnsi="Lucida Sans Typewriter"/>
+          <w:b/>
+        </w:rPr>
+      </w:pPr>
+    </w:p>
+    <w:p>
+      <w:pPr>
+        <w:pStyle w:val="BodyTextIndent"/>
+        <w:ind w:left="0"/>
+        <w:rPr>
+          <w:b/>
+          <w:u w:val="single"/>
+        </w:rPr>
+      </w:pPr>
+    </w:p>
+    <w:p>
+      <w:pPr>
+        <w:widowControl w:val="0"/>
+        <w:autoSpaceDE w:val="0"/>
+        <w:autoSpaceDN w:val="0"/>
+        <w:adjustRightInd w:val="0"/>
+        <w:spacing w:after="0" w:line="240" w:lineRule="auto"/>
+        <w:ind w:left="720" w:firstLine="720"/>
+        <w:rPr>
+          <w:rFonts w:ascii="SAP Serif 2007 Regular" w:hAnsi="SAP Serif 2007 Regular" w:cs="Arial"/>
+          <w:b/>
+          <w:bCs/>
+          <w:sz w:val="28"/>
+          <w:szCs w:val="28"/>
+        </w:rPr>
+      </w:pPr>
+      <w:r>
+        <w:rPr>
+          <w:rFonts w:ascii="SAP_CLEAR09 Light Condensed" w:hAnsi="SAP_CLEAR09 Light Condensed" w:cs="Arial"/>
+          <w:bCs/>
+          <w:sz w:val="36"/>
+          <w:szCs w:val="28"/>
+        </w:rPr>
+        <w:t>BIRLA INSTITUTE OF TECHNOLOGY AND SCIENCE, PILANI</w:t>
+      </w:r>
+    </w:p>
+    <w:p>
+      <w:pPr>
+        <w:widowControl w:val="0"/>
+        <w:autoSpaceDE w:val="0"/>
+        <w:autoSpaceDN w:val="0"/>
+        <w:adjustRightInd w:val="0"/>
+        <w:spacing w:after="0" w:line="200" w:lineRule="exact"/>
+        <w:jc w:val="center"/>
+        <w:rPr>
+          <w:rFonts w:ascii="SAP Serif 2007 Regular" w:hAnsi="SAP Serif 2007 Regular" w:cs="Times New Roman"/>
+          <w:sz w:val="28"/>
+          <w:szCs w:val="28"/>
+        </w:rPr>
+      </w:pPr>
+    </w:p>
+    <w:p>
+      <w:pPr>
+        <w:widowControl w:val="0"/>
+        <w:autoSpaceDE w:val="0"/>
+        <w:autoSpaceDN w:val="0"/>
+        <w:adjustRightInd w:val="0"/>
+        <w:spacing w:after="0" w:line="240" w:lineRule="auto"/>
+        <w:ind w:left="3600"/>
+        <w:rPr>
+          <w:rFonts w:ascii="SAP_CLEAR09 Light Condensed" w:hAnsi="SAP_CLEAR09 Light Condensed" w:cs="Times New Roman"/>
+          <w:sz w:val="36"/>
+          <w:szCs w:val="28"/>
+        </w:rPr>
+      </w:pPr>
+      <w:r>
+        <w:rPr>
+          <w:rFonts w:ascii="SAP Serif 2007 Regular" w:hAnsi="SAP Serif 2007 Regular" w:cs="Times New Roman"/>
+          <w:sz w:val="28"/>
+          <w:szCs w:val="28"/>
+        </w:rPr>
+        <w:t xml:space="preserve">  </w:t>
+      </w:r>
+      <w:r>
+        <w:rPr>
+          <w:rFonts w:ascii="SAP_CLEAR09 Light Condensed" w:hAnsi="SAP_CLEAR09 Light Condensed" w:cs="Arial"/>
+          <w:bCs/>
+          <w:sz w:val="36"/>
+          <w:szCs w:val="28"/>
+        </w:rPr>
+        <w:t>CERTIFICATE</w:t>
+      </w:r>
+    </w:p>
+    <w:p>
+      <w:pPr>
+        <w:widowControl w:val="0"/>
+        <w:autoSpaceDE w:val="0"/>
+        <w:autoSpaceDN w:val="0"/>
+        <w:adjustRightInd w:val="0"/>
+        <w:spacing w:after="0" w:line="200" w:lineRule="exact"/>
+        <w:jc w:val="center"/>
+        <w:rPr>
+          <w:rFonts w:ascii="SAP Serif 2007 Regular" w:hAnsi="SAP Serif 2007 Regular" w:cs="Times New Roman"/>
+          <w:sz w:val="28"/>
+          <w:szCs w:val="28"/>
+        </w:rPr>
+      </w:pPr>
+    </w:p>
+    <w:p>
+      <w:pPr>
+        <w:widowControl w:val="0"/>
+        <w:autoSpaceDE w:val="0"/>
+        <w:autoSpaceDN w:val="0"/>
+        <w:adjustRightInd w:val="0"/>
+        <w:spacing w:after="0" w:line="332" w:lineRule="exact"/>
+        <w:rPr>
+          <w:rFonts w:ascii="SAP Serif 2007 Regular" w:hAnsi="SAP Serif 2007 Regular" w:cs="Times New Roman"/>
+          <w:sz w:val="28"/>
+          <w:szCs w:val="28"/>
+        </w:rPr>
+      </w:pPr>
+    </w:p>
+    <w:p>
+      <w:pPr>
+        <w:widowControl w:val="0"/>
+        <w:autoSpaceDE w:val="0"/>
+        <w:autoSpaceDN w:val="0"/>
+        <w:adjustRightInd w:val="0"/>
+        <w:spacing w:after="0" w:line="240" w:lineRule="auto"/>
+        <w:rPr>
+          <w:rFonts w:ascii="SAP Serif 2007 Regular" w:hAnsi="SAP Serif 2007 Regular" w:cs="Arial"/>
+          <w:sz w:val="28"/>
+          <w:szCs w:val="28"/>
+        </w:rPr>
+      </w:pPr>
+    </w:p>
+    <w:p>
+      <w:pPr>
+        <w:widowControl w:val="0"/>
+        <w:autoSpaceDE w:val="0"/>
+        <w:autoSpaceDN w:val="0"/>
+        <w:adjustRightInd w:val="0"/>
+        <w:spacing w:after="0" w:line="240" w:lineRule="auto"/>
+        <w:rPr>
+          <w:rFonts w:ascii="SAP Serif 2007 Regular" w:hAnsi="SAP Serif 2007 Regular" w:cs="Arial"/>
+          <w:sz w:val="28"/>
+          <w:szCs w:val="28"/>
+        </w:rPr>
+      </w:pPr>
+    </w:p>
+    <w:p>
+      <w:pPr>
+        <w:widowControl w:val="0"/>
+        <w:autoSpaceDE w:val="0"/>
+        <w:autoSpaceDN w:val="0"/>
+        <w:adjustRightInd w:val="0"/>
+        <w:spacing w:after="0" w:line="240" w:lineRule="auto"/>
+        <w:rPr>
+          <w:rFonts w:ascii="SAP Serif 2007 Regular" w:hAnsi="SAP Serif 2007 Regular" w:cs="Arial"/>
+          <w:sz w:val="28"/>
+          <w:szCs w:val="28"/>
+        </w:rPr>
+      </w:pPr>
+    </w:p>
+    <w:p>
+      <w:pPr>
+        <w:widowControl w:val="0"/>
+        <w:autoSpaceDE w:val="0"/>
+        <w:autoSpaceDN w:val="0"/>
+        <w:adjustRightInd w:val="0"/>
+        <w:spacing w:after="0" w:line="240" w:lineRule="auto"/>
+        <w:rPr>
+          <w:rFonts w:ascii="SAP Serif 2007 Regular" w:hAnsi="SAP Serif 2007 Regular" w:cs="Arial"/>
+          <w:sz w:val="28"/>
+          <w:szCs w:val="28"/>
+        </w:rPr>
+      </w:pPr>
+    </w:p>
+    <w:p>
+      <w:pPr>
+        <w:widowControl w:val="0"/>
+        <w:autoSpaceDE w:val="0"/>
+        <w:autoSpaceDN w:val="0"/>
+        <w:adjustRightInd w:val="0"/>
+        <w:spacing w:after="0" w:line="240" w:lineRule="auto"/>
+        <w:rPr>
+          <w:rFonts w:ascii="SAP Serif 2007 Regular" w:hAnsi="SAP Serif 2007 Regular" w:cs="Times New Roman"/>
+          <w:sz w:val="28"/>
+          <w:szCs w:val="28"/>
+        </w:rPr>
+      </w:pPr>
+      <w:r>
+        <w:rPr>
+          <w:rFonts w:ascii="SAP Serif 2007 Regular" w:hAnsi="SAP Serif 2007 Regular" w:cs="Arial"/>
+          <w:sz w:val="28"/>
+          <w:szCs w:val="28"/>
+        </w:rPr>
+        <w:t>This is to certify that the Dissertation entitled</w:t>
+      </w:r>
+      <w:r>
+        <w:rPr>
+          <w:rFonts w:ascii="SAP Serif 2007 Regular" w:hAnsi="SAP Serif 2007 Regular" w:cs="Arial"/>
+          <w:b/>
+          <w:sz w:val="28"/>
+          <w:szCs w:val="28"/>
+        </w:rPr>
+        <w:t xml:space="preserve"> </w:t>
+      </w:r>
+      <w:r>
+        <w:rPr>
+          <w:rFonts w:ascii="Lucida Sans Typewriter" w:hAnsi="Lucida Sans Typewriter"/>
+          <w:b/>
+          <w:sz w:val="20"/>
+          <w:szCs w:val="20"/>
+        </w:rPr>
+        <w:t>Twitter Trend Summarizer – TweetLyze</w:t>
+      </w:r>
+    </w:p>
+    <w:p>
+      <w:pPr>
+        <w:widowControl w:val="0"/>
+        <w:autoSpaceDE w:val="0"/>
+        <w:autoSpaceDN w:val="0"/>
+        <w:adjustRightInd w:val="0"/>
+        <w:spacing w:after="0" w:line="240" w:lineRule="auto"/>
+        <w:rPr>
+          <w:rFonts w:ascii="SAP Serif 2007 Regular" w:hAnsi="SAP Serif 2007 Regular" w:cs="Times New Roman"/>
+          <w:sz w:val="28"/>
+          <w:szCs w:val="28"/>
+        </w:rPr>
+      </w:pPr>
+      <w:proofErr w:type="gramStart"/>
+      <w:r>
+        <w:rPr>
+          <w:rFonts w:ascii="SAP Serif 2007 Regular" w:hAnsi="SAP Serif 2007 Regular" w:cs="Arial"/>
+          <w:sz w:val="28"/>
+          <w:szCs w:val="28"/>
+        </w:rPr>
+        <w:t>submitted</w:t>
+      </w:r>
+      <w:proofErr w:type="gramEnd"/>
+      <w:r>
+        <w:rPr>
+          <w:rFonts w:ascii="SAP Serif 2007 Regular" w:hAnsi="SAP Serif 2007 Regular" w:cs="Arial"/>
+          <w:sz w:val="28"/>
+          <w:szCs w:val="28"/>
+        </w:rPr>
+        <w:t xml:space="preserve"> by </w:t>
+      </w:r>
       <w:proofErr w:type="spellStart"/>
       <w:r>
         <w:rPr>
-          <w:rFonts w:ascii="Tahoma" w:hAnsi="Tahoma" w:cs="Tahoma"/>
-        </w:rPr>
-        <w:t>Pilani</w:t>
+          <w:rFonts w:ascii="SAP Serif 2007 Regular" w:hAnsi="SAP Serif 2007 Regular" w:cs="Arial"/>
+          <w:b/>
+          <w:bCs/>
+          <w:sz w:val="28"/>
+          <w:szCs w:val="28"/>
+        </w:rPr>
+        <w:t>Mr.Nischal</w:t>
       </w:r>
       <w:proofErr w:type="spellEnd"/>
       <w:r>
         <w:rPr>
-          <w:rFonts w:ascii="Tahoma" w:hAnsi="Tahoma" w:cs="Tahoma"/>
-        </w:rPr>
-        <w:t xml:space="preserve"> (Rajasthan) INDIA</w:t>
-      </w:r>
-    </w:p>
-    <w:p>
-      <w:pPr>
-        <w:pStyle w:val="BodyTextIndent"/>
-        <w:ind w:left="720" w:hanging="720"/>
-        <w:jc w:val="center"/>
-        <w:rPr>
-          <w:rFonts w:ascii="Tahoma" w:hAnsi="Tahoma" w:cs="Tahoma"/>
-        </w:rPr>
-      </w:pPr>
-    </w:p>
-    <w:p>
-      <w:pPr>
-        <w:pStyle w:val="BodyTextIndent"/>
-        <w:ind w:left="720" w:hanging="720"/>
-        <w:jc w:val="center"/>
-        <w:rPr>
-          <w:rFonts w:ascii="Tahoma" w:hAnsi="Tahoma" w:cs="Tahoma"/>
-          <w:b/>
-          <w:sz w:val="28"/>
-          <w:szCs w:val="28"/>
-        </w:rPr>
-      </w:pPr>
-      <w:r>
-        <w:rPr>
-          <w:rFonts w:ascii="Tahoma" w:hAnsi="Tahoma" w:cs="Tahoma"/>
-          <w:b/>
-          <w:sz w:val="28"/>
-          <w:szCs w:val="28"/>
-        </w:rPr>
-        <w:t>JUNE, 2014</w:t>
-      </w:r>
-    </w:p>
-    <w:p>
-      <w:pPr>
-        <w:jc w:val="center"/>
-        <w:rPr>
-          <w:rFonts w:ascii="Lucida Sans Typewriter" w:hAnsi="Lucida Sans Typewriter"/>
-          <w:b/>
-        </w:rPr>
-      </w:pPr>
-    </w:p>
-    <w:p>
-      <w:pPr>
-        <w:jc w:val="center"/>
-        <w:rPr>
-          <w:rFonts w:ascii="Lucida Sans Typewriter" w:hAnsi="Lucida Sans Typewriter"/>
-          <w:b/>
-        </w:rPr>
-      </w:pPr>
-    </w:p>
-    <w:p>
-      <w:pPr>
-        <w:jc w:val="center"/>
-        <w:rPr>
-          <w:rFonts w:ascii="Lucida Sans Typewriter" w:hAnsi="Lucida Sans Typewriter"/>
-          <w:b/>
-        </w:rPr>
-      </w:pPr>
-    </w:p>
-    <w:p>
-      <w:pPr>
-        <w:jc w:val="center"/>
-        <w:rPr>
-          <w:rFonts w:ascii="Lucida Sans Typewriter" w:hAnsi="Lucida Sans Typewriter"/>
-          <w:b/>
-        </w:rPr>
-      </w:pPr>
-    </w:p>
-    <w:p>
-      <w:pPr>
-        <w:jc w:val="center"/>
-        <w:rPr>
-          <w:rFonts w:ascii="Lucida Sans Typewriter" w:hAnsi="Lucida Sans Typewriter"/>
-          <w:b/>
-        </w:rPr>
-      </w:pPr>
-    </w:p>
-    <w:p>
-      <w:pPr>
-        <w:jc w:val="center"/>
-        <w:rPr>
-          <w:rFonts w:ascii="Tahoma" w:hAnsi="Tahoma" w:cs="Tahoma"/>
-          <w:b/>
-          <w:sz w:val="28"/>
-          <w:szCs w:val="28"/>
+          <w:rFonts w:ascii="SAP Serif 2007 Regular" w:hAnsi="SAP Serif 2007 Regular" w:cs="Arial"/>
+          <w:b/>
+          <w:bCs/>
+          <w:sz w:val="28"/>
+          <w:szCs w:val="28"/>
+        </w:rPr>
+        <w:t xml:space="preserve"> HP</w:t>
+      </w:r>
+      <w:r>
+        <w:rPr>
+          <w:rFonts w:ascii="SAP Serif 2007 Regular" w:hAnsi="SAP Serif 2007 Regular" w:cs="Arial"/>
+          <w:sz w:val="28"/>
+          <w:szCs w:val="28"/>
+        </w:rPr>
+        <w:t>, IDNo.</w:t>
+      </w:r>
+      <w:r>
+        <w:rPr>
+          <w:rFonts w:ascii="SAP Serif 2007 Regular" w:hAnsi="SAP Serif 2007 Regular" w:cs="Arial"/>
+          <w:b/>
+          <w:bCs/>
+          <w:sz w:val="28"/>
+          <w:szCs w:val="28"/>
+        </w:rPr>
+        <w:t>2010HS70022</w:t>
+      </w:r>
+      <w:r>
+        <w:rPr>
+          <w:rFonts w:ascii="SAP Serif 2007 Regular" w:hAnsi="SAP Serif 2007 Regular" w:cs="Times New Roman"/>
+          <w:sz w:val="28"/>
+          <w:szCs w:val="28"/>
+        </w:rPr>
+        <w:t xml:space="preserve"> </w:t>
+      </w:r>
+      <w:r>
+        <w:rPr>
+          <w:rFonts w:ascii="SAP Serif 2007 Regular" w:hAnsi="SAP Serif 2007 Regular" w:cs="Arial"/>
+          <w:sz w:val="28"/>
+          <w:szCs w:val="28"/>
+        </w:rPr>
+        <w:t>in partial fulfillment of the requirements of SESAP ZG629T Dissertation, embodies the work</w:t>
+      </w:r>
+      <w:r>
+        <w:rPr>
+          <w:rFonts w:ascii="SAP Serif 2007 Regular" w:hAnsi="SAP Serif 2007 Regular" w:cs="Times New Roman"/>
+          <w:sz w:val="28"/>
+          <w:szCs w:val="28"/>
+        </w:rPr>
+        <w:t xml:space="preserve"> </w:t>
+      </w:r>
+      <w:r>
+        <w:rPr>
+          <w:rFonts w:ascii="SAP Serif 2007 Regular" w:hAnsi="SAP Serif 2007 Regular" w:cs="Arial"/>
+          <w:sz w:val="28"/>
+          <w:szCs w:val="28"/>
+        </w:rPr>
+        <w:t>done by her under my supervision.</w:t>
+      </w:r>
+    </w:p>
+    <w:p>
+      <w:pPr>
+        <w:widowControl w:val="0"/>
+        <w:autoSpaceDE w:val="0"/>
+        <w:autoSpaceDN w:val="0"/>
+        <w:adjustRightInd w:val="0"/>
+        <w:spacing w:after="0" w:line="200" w:lineRule="exact"/>
+        <w:rPr>
+          <w:rFonts w:ascii="SAP Serif 2007 Regular" w:hAnsi="SAP Serif 2007 Regular" w:cs="Times New Roman"/>
+          <w:sz w:val="28"/>
+          <w:szCs w:val="28"/>
+        </w:rPr>
+      </w:pPr>
+    </w:p>
+    <w:p>
+      <w:pPr>
+        <w:widowControl w:val="0"/>
+        <w:autoSpaceDE w:val="0"/>
+        <w:autoSpaceDN w:val="0"/>
+        <w:adjustRightInd w:val="0"/>
+        <w:spacing w:after="0" w:line="200" w:lineRule="exact"/>
+        <w:rPr>
+          <w:rFonts w:ascii="SAP Serif 2007 Regular" w:hAnsi="SAP Serif 2007 Regular" w:cs="Times New Roman"/>
+          <w:sz w:val="28"/>
+          <w:szCs w:val="28"/>
+        </w:rPr>
+      </w:pPr>
+    </w:p>
+    <w:p>
+      <w:pPr>
+        <w:widowControl w:val="0"/>
+        <w:autoSpaceDE w:val="0"/>
+        <w:autoSpaceDN w:val="0"/>
+        <w:adjustRightInd w:val="0"/>
+        <w:spacing w:after="0" w:line="200" w:lineRule="exact"/>
+        <w:rPr>
+          <w:rFonts w:ascii="SAP Serif 2007 Regular" w:hAnsi="SAP Serif 2007 Regular" w:cs="Times New Roman"/>
+          <w:sz w:val="28"/>
+          <w:szCs w:val="28"/>
+        </w:rPr>
+      </w:pPr>
+    </w:p>
+    <w:p>
+      <w:pPr>
+        <w:widowControl w:val="0"/>
+        <w:autoSpaceDE w:val="0"/>
+        <w:autoSpaceDN w:val="0"/>
+        <w:adjustRightInd w:val="0"/>
+        <w:spacing w:after="0" w:line="200" w:lineRule="exact"/>
+        <w:rPr>
+          <w:rFonts w:ascii="SAP Serif 2007 Regular" w:hAnsi="SAP Serif 2007 Regular" w:cs="Times New Roman"/>
+          <w:sz w:val="28"/>
+          <w:szCs w:val="28"/>
+        </w:rPr>
+      </w:pPr>
+    </w:p>
+    <w:p>
+      <w:pPr>
+        <w:widowControl w:val="0"/>
+        <w:autoSpaceDE w:val="0"/>
+        <w:autoSpaceDN w:val="0"/>
+        <w:adjustRightInd w:val="0"/>
+        <w:spacing w:after="0" w:line="200" w:lineRule="exact"/>
+        <w:rPr>
+          <w:rFonts w:ascii="SAP Serif 2007 Regular" w:hAnsi="SAP Serif 2007 Regular" w:cs="Times New Roman"/>
+          <w:sz w:val="28"/>
+          <w:szCs w:val="28"/>
+        </w:rPr>
+      </w:pPr>
+    </w:p>
+    <w:p>
+      <w:pPr>
+        <w:widowControl w:val="0"/>
+        <w:autoSpaceDE w:val="0"/>
+        <w:autoSpaceDN w:val="0"/>
+        <w:adjustRightInd w:val="0"/>
+        <w:spacing w:after="0" w:line="200" w:lineRule="exact"/>
+        <w:rPr>
+          <w:rFonts w:ascii="SAP Serif 2007 Regular" w:hAnsi="SAP Serif 2007 Regular" w:cs="Times New Roman"/>
+          <w:sz w:val="28"/>
+          <w:szCs w:val="28"/>
+        </w:rPr>
+      </w:pPr>
+    </w:p>
+    <w:p>
+      <w:pPr>
+        <w:widowControl w:val="0"/>
+        <w:autoSpaceDE w:val="0"/>
+        <w:autoSpaceDN w:val="0"/>
+        <w:adjustRightInd w:val="0"/>
+        <w:spacing w:after="0" w:line="200" w:lineRule="exact"/>
+        <w:rPr>
+          <w:rFonts w:ascii="SAP Serif 2007 Regular" w:hAnsi="SAP Serif 2007 Regular" w:cs="Times New Roman"/>
+          <w:sz w:val="28"/>
+          <w:szCs w:val="28"/>
+        </w:rPr>
+      </w:pPr>
+    </w:p>
+    <w:p>
+      <w:pPr>
+        <w:widowControl w:val="0"/>
+        <w:autoSpaceDE w:val="0"/>
+        <w:autoSpaceDN w:val="0"/>
+        <w:adjustRightInd w:val="0"/>
+        <w:spacing w:after="0" w:line="200" w:lineRule="exact"/>
+        <w:rPr>
+          <w:rFonts w:ascii="SAP Serif 2007 Regular" w:hAnsi="SAP Serif 2007 Regular" w:cs="Times New Roman"/>
+          <w:sz w:val="28"/>
+          <w:szCs w:val="28"/>
+        </w:rPr>
+      </w:pPr>
+    </w:p>
+    <w:p>
+      <w:pPr>
+        <w:widowControl w:val="0"/>
+        <w:autoSpaceDE w:val="0"/>
+        <w:autoSpaceDN w:val="0"/>
+        <w:adjustRightInd w:val="0"/>
+        <w:spacing w:after="0" w:line="200" w:lineRule="exact"/>
+        <w:rPr>
+          <w:rFonts w:ascii="SAP Serif 2007 Regular" w:hAnsi="SAP Serif 2007 Regular" w:cs="Times New Roman"/>
+          <w:sz w:val="28"/>
+          <w:szCs w:val="28"/>
+        </w:rPr>
+      </w:pPr>
+    </w:p>
+    <w:p>
+      <w:pPr>
+        <w:widowControl w:val="0"/>
+        <w:autoSpaceDE w:val="0"/>
+        <w:autoSpaceDN w:val="0"/>
+        <w:adjustRightInd w:val="0"/>
+        <w:spacing w:after="0" w:line="286" w:lineRule="exact"/>
+        <w:rPr>
+          <w:rFonts w:ascii="SAP Serif 2007 Regular" w:hAnsi="SAP Serif 2007 Regular" w:cs="Times New Roman"/>
+          <w:sz w:val="28"/>
+          <w:szCs w:val="28"/>
+        </w:rPr>
+      </w:pPr>
+    </w:p>
+    <w:p>
+      <w:pPr>
+        <w:widowControl w:val="0"/>
+        <w:autoSpaceDE w:val="0"/>
+        <w:autoSpaceDN w:val="0"/>
+        <w:adjustRightInd w:val="0"/>
+        <w:spacing w:after="0" w:line="286" w:lineRule="exact"/>
+        <w:rPr>
+          <w:rFonts w:ascii="SAP Serif 2007 Regular" w:hAnsi="SAP Serif 2007 Regular" w:cs="Times New Roman"/>
+          <w:sz w:val="28"/>
+          <w:szCs w:val="28"/>
+        </w:rPr>
+      </w:pPr>
+    </w:p>
+    <w:p>
+      <w:pPr>
+        <w:widowControl w:val="0"/>
+        <w:autoSpaceDE w:val="0"/>
+        <w:autoSpaceDN w:val="0"/>
+        <w:adjustRightInd w:val="0"/>
+        <w:spacing w:after="0" w:line="286" w:lineRule="exact"/>
+        <w:rPr>
+          <w:rFonts w:ascii="SAP Serif 2007 Regular" w:hAnsi="SAP Serif 2007 Regular" w:cs="Times New Roman"/>
+          <w:sz w:val="28"/>
+          <w:szCs w:val="28"/>
+        </w:rPr>
+      </w:pPr>
+    </w:p>
+    <w:p>
+      <w:pPr>
+        <w:widowControl w:val="0"/>
+        <w:autoSpaceDE w:val="0"/>
+        <w:autoSpaceDN w:val="0"/>
+        <w:adjustRightInd w:val="0"/>
+        <w:spacing w:after="0" w:line="286" w:lineRule="exact"/>
+        <w:rPr>
+          <w:rFonts w:ascii="SAP Serif 2007 Regular" w:hAnsi="SAP Serif 2007 Regular" w:cs="Times New Roman"/>
+          <w:sz w:val="28"/>
+          <w:szCs w:val="28"/>
+        </w:rPr>
+      </w:pPr>
+    </w:p>
+    <w:p>
+      <w:pPr>
+        <w:widowControl w:val="0"/>
+        <w:autoSpaceDE w:val="0"/>
+        <w:autoSpaceDN w:val="0"/>
+        <w:adjustRightInd w:val="0"/>
+        <w:spacing w:after="0" w:line="286" w:lineRule="exact"/>
+        <w:rPr>
+          <w:rFonts w:ascii="SAP Serif 2007 Regular" w:hAnsi="SAP Serif 2007 Regular" w:cs="Times New Roman"/>
+          <w:sz w:val="28"/>
+          <w:szCs w:val="28"/>
+        </w:rPr>
+      </w:pPr>
+    </w:p>
+    <w:p>
+      <w:pPr>
+        <w:widowControl w:val="0"/>
+        <w:autoSpaceDE w:val="0"/>
+        <w:autoSpaceDN w:val="0"/>
+        <w:adjustRightInd w:val="0"/>
+        <w:spacing w:after="0" w:line="286" w:lineRule="exact"/>
+        <w:rPr>
+          <w:rFonts w:ascii="SAP Serif 2007 Regular" w:hAnsi="SAP Serif 2007 Regular" w:cs="Times New Roman"/>
+          <w:sz w:val="28"/>
+          <w:szCs w:val="28"/>
+        </w:rPr>
+      </w:pPr>
+    </w:p>
+    <w:p>
+      <w:pPr>
+        <w:widowControl w:val="0"/>
+        <w:autoSpaceDE w:val="0"/>
+        <w:autoSpaceDN w:val="0"/>
+        <w:adjustRightInd w:val="0"/>
+        <w:spacing w:after="0" w:line="286" w:lineRule="exact"/>
+        <w:rPr>
+          <w:rFonts w:ascii="SAP Serif 2007 Regular" w:hAnsi="SAP Serif 2007 Regular" w:cs="Times New Roman"/>
+          <w:sz w:val="28"/>
+          <w:szCs w:val="28"/>
+        </w:rPr>
+      </w:pPr>
+    </w:p>
+    <w:p>
+      <w:pPr>
+        <w:widowControl w:val="0"/>
+        <w:autoSpaceDE w:val="0"/>
+        <w:autoSpaceDN w:val="0"/>
+        <w:adjustRightInd w:val="0"/>
+        <w:spacing w:after="0" w:line="286" w:lineRule="exact"/>
+        <w:rPr>
+          <w:rFonts w:ascii="SAP Serif 2007 Regular" w:hAnsi="SAP Serif 2007 Regular" w:cs="Times New Roman"/>
+          <w:sz w:val="28"/>
+          <w:szCs w:val="28"/>
+        </w:rPr>
+      </w:pPr>
+    </w:p>
+    <w:p>
+      <w:pPr>
+        <w:widowControl w:val="0"/>
+        <w:tabs>
+          <w:tab w:val="left" w:pos="5520"/>
+        </w:tabs>
+        <w:autoSpaceDE w:val="0"/>
+        <w:autoSpaceDN w:val="0"/>
+        <w:adjustRightInd w:val="0"/>
+        <w:spacing w:after="0" w:line="240" w:lineRule="auto"/>
+        <w:rPr>
+          <w:rFonts w:ascii="SAP Serif 2007 Regular" w:hAnsi="SAP Serif 2007 Regular" w:cs="Times New Roman"/>
+          <w:sz w:val="28"/>
+          <w:szCs w:val="28"/>
+        </w:rPr>
+      </w:pPr>
+      <w:r>
+        <w:rPr>
+          <w:rFonts w:ascii="SAP Serif 2007 Regular" w:hAnsi="SAP Serif 2007 Regular" w:cs="Arial"/>
+          <w:sz w:val="28"/>
+          <w:szCs w:val="28"/>
+        </w:rPr>
+        <w:t>Place: Bangalore</w:t>
+      </w:r>
+      <w:r>
+        <w:rPr>
+          <w:rFonts w:ascii="SAP Serif 2007 Regular" w:hAnsi="SAP Serif 2007 Regular" w:cs="Times New Roman"/>
+          <w:sz w:val="28"/>
+          <w:szCs w:val="28"/>
+        </w:rPr>
+        <w:t xml:space="preserve">                                                             </w:t>
+      </w:r>
+      <w:r>
+        <w:rPr>
+          <w:rFonts w:ascii="SAP Serif 2007 Regular" w:hAnsi="SAP Serif 2007 Regular" w:cs="Times New Roman"/>
+          <w:sz w:val="28"/>
+          <w:szCs w:val="28"/>
+        </w:rPr>
+        <w:t xml:space="preserve"> </w:t>
+      </w:r>
+      <w:r>
+        <w:rPr>
+          <w:rFonts w:ascii="SAP Serif 2007 Regular" w:hAnsi="SAP Serif 2007 Regular" w:cs="Times New Roman"/>
+          <w:sz w:val="28"/>
+          <w:szCs w:val="28"/>
+        </w:rPr>
+        <w:t xml:space="preserve"> </w:t>
+      </w:r>
+      <w:r>
+        <w:rPr>
+          <w:rFonts w:ascii="SAP Serif 2007 Regular" w:hAnsi="SAP Serif 2007 Regular" w:cs="Arial"/>
+          <w:sz w:val="28"/>
+          <w:szCs w:val="28"/>
+        </w:rPr>
+        <w:t>Signature of the Supervisor</w:t>
+      </w:r>
+    </w:p>
+    <w:p>
+      <w:pPr>
+        <w:widowControl w:val="0"/>
+        <w:autoSpaceDE w:val="0"/>
+        <w:autoSpaceDN w:val="0"/>
+        <w:adjustRightInd w:val="0"/>
+        <w:spacing w:after="0" w:line="41" w:lineRule="exact"/>
+        <w:rPr>
+          <w:rFonts w:ascii="SAP Serif 2007 Regular" w:hAnsi="SAP Serif 2007 Regular" w:cs="Times New Roman"/>
+          <w:sz w:val="28"/>
+          <w:szCs w:val="28"/>
+        </w:rPr>
+      </w:pPr>
+    </w:p>
+    <w:p>
+      <w:pPr>
+        <w:widowControl w:val="0"/>
+        <w:tabs>
+          <w:tab w:val="left" w:pos="5520"/>
+        </w:tabs>
+        <w:autoSpaceDE w:val="0"/>
+        <w:autoSpaceDN w:val="0"/>
+        <w:adjustRightInd w:val="0"/>
+        <w:spacing w:after="0" w:line="240" w:lineRule="auto"/>
+        <w:rPr>
+          <w:rFonts w:ascii="SAP Serif 2007 Regular" w:hAnsi="SAP Serif 2007 Regular" w:cs="Times New Roman"/>
+          <w:sz w:val="28"/>
+          <w:szCs w:val="28"/>
+        </w:rPr>
+      </w:pPr>
+      <w:r>
+        <w:rPr>
+          <w:rFonts w:ascii="SAP Serif 2007 Regular" w:hAnsi="SAP Serif 2007 Regular" w:cs="Arial"/>
+          <w:sz w:val="28"/>
+          <w:szCs w:val="28"/>
+        </w:rPr>
+        <w:t>Date:</w:t>
+      </w:r>
+      <w:r>
+        <w:rPr>
+          <w:rFonts w:ascii="SAP Serif 2007 Regular" w:hAnsi="SAP Serif 2007 Regular" w:cs="Times New Roman"/>
+          <w:sz w:val="28"/>
+          <w:szCs w:val="28"/>
+        </w:rPr>
+        <w:t xml:space="preserve">                                                                                </w:t>
+      </w:r>
+      <w:r>
+        <w:rPr>
+          <w:rFonts w:ascii="SAP Serif 2007 Regular" w:hAnsi="SAP Serif 2007 Regular" w:cs="Arial"/>
+          <w:sz w:val="28"/>
+          <w:szCs w:val="28"/>
+        </w:rPr>
+        <w:t xml:space="preserve">Name: </w:t>
+      </w:r>
+      <w:proofErr w:type="spellStart"/>
+      <w:r>
+        <w:rPr>
+          <w:rFonts w:ascii="SAP Serif 2007 Regular" w:hAnsi="SAP Serif 2007 Regular" w:cs="Arial"/>
+          <w:b/>
+          <w:bCs/>
+          <w:sz w:val="28"/>
+          <w:szCs w:val="28"/>
+        </w:rPr>
+        <w:t>Dr.Ashok</w:t>
+      </w:r>
+      <w:proofErr w:type="spellEnd"/>
+      <w:r>
+        <w:rPr>
+          <w:rFonts w:ascii="SAP Serif 2007 Regular" w:hAnsi="SAP Serif 2007 Regular" w:cs="Arial"/>
+          <w:b/>
+          <w:bCs/>
+          <w:sz w:val="28"/>
+          <w:szCs w:val="28"/>
+        </w:rPr>
+        <w:t xml:space="preserve"> Veilumuthu</w:t>
+      </w:r>
+    </w:p>
+    <w:p>
+      <w:pPr>
+        <w:widowControl w:val="0"/>
+        <w:autoSpaceDE w:val="0"/>
+        <w:autoSpaceDN w:val="0"/>
+        <w:adjustRightInd w:val="0"/>
+        <w:spacing w:after="0" w:line="4" w:lineRule="exact"/>
+        <w:rPr>
+          <w:rFonts w:ascii="SAP Serif 2007 Regular" w:hAnsi="SAP Serif 2007 Regular" w:cs="Times New Roman"/>
+          <w:sz w:val="28"/>
+          <w:szCs w:val="28"/>
+        </w:rPr>
+      </w:pPr>
+    </w:p>
+    <w:p>
+      <w:pPr>
+        <w:pStyle w:val="BodyTextIndent"/>
+        <w:ind w:left="0"/>
+        <w:jc w:val="center"/>
+        <w:rPr>
+          <w:rFonts w:ascii="Tahoma" w:hAnsi="Tahoma" w:cs="Tahoma"/>
+        </w:rPr>
+      </w:pPr>
+      <w:r>
+        <w:rPr>
+          <w:rFonts w:ascii="SAP Serif 2007 Regular" w:hAnsi="SAP Serif 2007 Regular" w:cs="Arial"/>
+          <w:sz w:val="28"/>
+          <w:szCs w:val="28"/>
+        </w:rPr>
+        <w:t xml:space="preserve">                                  </w:t>
+      </w:r>
+      <w:r>
+        <w:rPr>
+          <w:rFonts w:ascii="SAP Serif 2007 Regular" w:hAnsi="SAP Serif 2007 Regular" w:cs="Arial"/>
+          <w:sz w:val="28"/>
+          <w:szCs w:val="28"/>
+        </w:rPr>
+        <w:tab/>
+      </w:r>
+      <w:r>
+        <w:rPr>
+          <w:rFonts w:ascii="SAP Serif 2007 Regular" w:hAnsi="SAP Serif 2007 Regular" w:cs="Arial"/>
+          <w:sz w:val="28"/>
+          <w:szCs w:val="28"/>
+        </w:rPr>
+        <w:tab/>
+      </w:r>
+      <w:r>
+        <w:rPr>
+          <w:rFonts w:ascii="SAP Serif 2007 Regular" w:hAnsi="SAP Serif 2007 Regular" w:cs="Arial"/>
+          <w:sz w:val="28"/>
+          <w:szCs w:val="28"/>
+        </w:rPr>
+        <w:tab/>
+        <w:t xml:space="preserve">     </w:t>
+      </w:r>
+      <w:r>
+        <w:rPr>
+          <w:rFonts w:ascii="SAP Serif 2007 Regular" w:hAnsi="SAP Serif 2007 Regular" w:cs="Arial"/>
+          <w:sz w:val="28"/>
+          <w:szCs w:val="28"/>
+        </w:rPr>
+        <w:t xml:space="preserve">Designation: </w:t>
+      </w:r>
+      <w:r>
+        <w:rPr>
+          <w:rFonts w:ascii="Tahoma" w:hAnsi="Tahoma" w:cs="Tahoma"/>
+        </w:rPr>
+        <w:t xml:space="preserve">Senior </w:t>
+      </w:r>
+      <w:r>
+        <w:rPr>
+          <w:rFonts w:ascii="Tahoma" w:hAnsi="Tahoma" w:cs="Tahoma"/>
+        </w:rPr>
+        <w:t>Researcher</w:t>
+      </w:r>
+    </w:p>
+    <w:p>
+      <w:pPr>
+        <w:pStyle w:val="BodyTextIndent"/>
+        <w:ind w:left="0"/>
+        <w:rPr>
+          <w:b/>
           <w:u w:val="single"/>
         </w:rPr>
       </w:pPr>
+    </w:p>
+    <w:p>
+      <w:pPr>
+        <w:pStyle w:val="BodyTextIndent"/>
+        <w:ind w:left="0"/>
+        <w:rPr>
+          <w:b/>
+          <w:u w:val="single"/>
+        </w:rPr>
+      </w:pPr>
+    </w:p>
+    <w:p>
+      <w:pPr>
+        <w:pStyle w:val="BodyTextIndent"/>
+        <w:ind w:left="0"/>
+        <w:rPr>
+          <w:b/>
+          <w:u w:val="single"/>
+        </w:rPr>
+      </w:pPr>
+    </w:p>
+    <w:p>
+      <w:pPr>
+        <w:pStyle w:val="BodyTextIndent"/>
+        <w:ind w:left="0"/>
+        <w:rPr>
+          <w:b/>
+          <w:u w:val="single"/>
+        </w:rPr>
+      </w:pPr>
+    </w:p>
+    <w:p>
+      <w:pPr>
+        <w:jc w:val="center"/>
+        <w:rPr>
+          <w:rFonts w:ascii="Tahoma" w:hAnsi="Tahoma" w:cs="Tahoma"/>
+          <w:b/>
+          <w:sz w:val="28"/>
+          <w:szCs w:val="28"/>
+          <w:u w:val="single"/>
+        </w:rPr>
+      </w:pPr>
+    </w:p>
+    <w:p>
+      <w:pPr>
+        <w:jc w:val="center"/>
+        <w:rPr>
+          <w:rFonts w:ascii="Tahoma" w:hAnsi="Tahoma" w:cs="Tahoma"/>
+          <w:b/>
+          <w:sz w:val="28"/>
+          <w:szCs w:val="28"/>
+          <w:u w:val="single"/>
+        </w:rPr>
+      </w:pPr>
+      <w:bookmarkStart w:id="0" w:name="_GoBack"/>
+      <w:bookmarkEnd w:id="0"/>
       <w:r>
         <w:rPr>
           <w:rFonts w:ascii="Tahoma" w:hAnsi="Tahoma" w:cs="Tahoma"/>
@@ -739,17 +2593,395 @@
         <w:pStyle w:val="BodyTextIndent"/>
         <w:ind w:left="0"/>
         <w:rPr>
-          <w:b/>
+          <w:rFonts w:ascii="Tahoma" w:hAnsi="Tahoma" w:cs="Tahoma"/>
+        </w:rPr>
+      </w:pPr>
+      <w:r>
+        <w:rPr>
+          <w:rFonts w:ascii="Tahoma" w:hAnsi="Tahoma" w:cs="Tahoma"/>
+        </w:rPr>
+        <w:t xml:space="preserve">I would like to express my special gratitude and thanks to SAP Labs </w:t>
+      </w:r>
+      <w:proofErr w:type="spellStart"/>
+      <w:r>
+        <w:rPr>
+          <w:rFonts w:ascii="Tahoma" w:hAnsi="Tahoma" w:cs="Tahoma"/>
+        </w:rPr>
+        <w:t>Pvt</w:t>
+      </w:r>
+      <w:proofErr w:type="spellEnd"/>
+      <w:r>
+        <w:rPr>
+          <w:rFonts w:ascii="Tahoma" w:hAnsi="Tahoma" w:cs="Tahoma"/>
+        </w:rPr>
+        <w:t xml:space="preserve"> Ltd, Bangalore for providing all the necessary infrastructure, software and great support for accomplishing this project.</w:t>
+      </w:r>
+    </w:p>
+    <w:p>
+      <w:pPr>
+        <w:pStyle w:val="BodyTextIndent"/>
+        <w:ind w:left="0"/>
+        <w:rPr>
+          <w:rFonts w:ascii="Tahoma" w:hAnsi="Tahoma" w:cs="Tahoma"/>
+        </w:rPr>
+      </w:pPr>
+    </w:p>
+    <w:p>
+      <w:pPr>
+        <w:pStyle w:val="BodyTextIndent"/>
+        <w:ind w:left="0"/>
+        <w:rPr>
+          <w:rFonts w:ascii="Tahoma" w:hAnsi="Tahoma" w:cs="Tahoma"/>
+        </w:rPr>
+      </w:pPr>
+      <w:r>
+        <w:rPr>
+          <w:rFonts w:ascii="Tahoma" w:hAnsi="Tahoma" w:cs="Tahoma"/>
+        </w:rPr>
+        <w:t xml:space="preserve">I would like to express my gratitude towards </w:t>
+      </w:r>
+      <w:r>
+        <w:rPr>
+          <w:rFonts w:ascii="Tahoma" w:hAnsi="Tahoma" w:cs="Tahoma"/>
+          <w:b/>
+        </w:rPr>
+        <w:t xml:space="preserve">my family </w:t>
+      </w:r>
+      <w:r>
+        <w:rPr>
+          <w:rFonts w:ascii="Tahoma" w:hAnsi="Tahoma" w:cs="Tahoma"/>
+        </w:rPr>
+        <w:t>for their kind co-operation and encouragement which helped me in completion of this project.</w:t>
+      </w:r>
+    </w:p>
+    <w:p>
+      <w:pPr>
+        <w:pStyle w:val="BodyTextIndent"/>
+        <w:ind w:left="0"/>
+        <w:rPr>
+          <w:rFonts w:ascii="Tahoma" w:hAnsi="Tahoma" w:cs="Tahoma"/>
+        </w:rPr>
+      </w:pPr>
+    </w:p>
+    <w:p>
+      <w:pPr>
+        <w:pStyle w:val="BodyTextIndent"/>
+        <w:ind w:left="0"/>
+        <w:rPr>
+          <w:rFonts w:ascii="Tahoma" w:hAnsi="Tahoma" w:cs="Tahoma"/>
+        </w:rPr>
+      </w:pPr>
+      <w:r>
+        <w:rPr>
+          <w:rFonts w:ascii="Tahoma" w:hAnsi="Tahoma" w:cs="Tahoma"/>
+        </w:rPr>
+        <w:t xml:space="preserve">I am highly thankful to the </w:t>
+      </w:r>
+      <w:r>
+        <w:rPr>
+          <w:rFonts w:ascii="Tahoma" w:hAnsi="Tahoma" w:cs="Tahoma"/>
+          <w:b/>
+        </w:rPr>
+        <w:t>Vocational Training Team</w:t>
+      </w:r>
+      <w:r>
+        <w:rPr>
+          <w:rFonts w:ascii="Tahoma" w:hAnsi="Tahoma" w:cs="Tahoma"/>
+        </w:rPr>
+        <w:t xml:space="preserve"> here at SAP Labs </w:t>
+      </w:r>
+      <w:proofErr w:type="spellStart"/>
+      <w:r>
+        <w:rPr>
+          <w:rFonts w:ascii="Tahoma" w:hAnsi="Tahoma" w:cs="Tahoma"/>
+        </w:rPr>
+        <w:t>Pvt</w:t>
+      </w:r>
+      <w:proofErr w:type="spellEnd"/>
+      <w:r>
+        <w:rPr>
+          <w:rFonts w:ascii="Tahoma" w:hAnsi="Tahoma" w:cs="Tahoma"/>
+        </w:rPr>
+        <w:t xml:space="preserve"> Ltd, Bangalore for providing the opportunity to be a part of the wonderful scholar program.</w:t>
+      </w:r>
+    </w:p>
+    <w:p>
+      <w:pPr>
+        <w:pStyle w:val="BodyTextIndent"/>
+        <w:ind w:left="0"/>
+        <w:rPr>
+          <w:rFonts w:ascii="Tahoma" w:hAnsi="Tahoma" w:cs="Tahoma"/>
+        </w:rPr>
+      </w:pPr>
+    </w:p>
+    <w:p>
+      <w:pPr>
+        <w:pStyle w:val="BodyTextIndent"/>
+        <w:ind w:left="0"/>
+        <w:rPr>
+          <w:rFonts w:ascii="Tahoma" w:hAnsi="Tahoma" w:cs="Tahoma"/>
+        </w:rPr>
+      </w:pPr>
+      <w:r>
+        <w:rPr>
+          <w:rFonts w:ascii="Tahoma" w:hAnsi="Tahoma" w:cs="Tahoma"/>
+        </w:rPr>
+        <w:t xml:space="preserve">Last but not least a special thanks to </w:t>
+      </w:r>
+      <w:r>
+        <w:rPr>
+          <w:rFonts w:ascii="Tahoma" w:hAnsi="Tahoma" w:cs="Tahoma"/>
+          <w:b/>
+        </w:rPr>
+        <w:t>Birla Institute of Technology</w:t>
+      </w:r>
+      <w:r>
+        <w:rPr>
+          <w:rFonts w:ascii="Tahoma" w:hAnsi="Tahoma" w:cs="Tahoma"/>
+        </w:rPr>
+        <w:t xml:space="preserve"> for opening a door to complete my post-graduation.</w:t>
+      </w:r>
+    </w:p>
+    <w:p>
+      <w:pPr>
+        <w:pStyle w:val="BodyTextIndent"/>
+        <w:ind w:left="0"/>
+        <w:rPr>
+          <w:rFonts w:ascii="Tahoma" w:hAnsi="Tahoma" w:cs="Tahoma"/>
+        </w:rPr>
+      </w:pPr>
+    </w:p>
+    <w:p>
+      <w:pPr>
+        <w:widowControl w:val="0"/>
+        <w:autoSpaceDE w:val="0"/>
+        <w:autoSpaceDN w:val="0"/>
+        <w:adjustRightInd w:val="0"/>
+        <w:spacing w:after="0" w:line="200" w:lineRule="exact"/>
+        <w:rPr>
+          <w:rFonts w:ascii="SAP Serif 2007 Regular" w:hAnsi="SAP Serif 2007 Regular" w:cs="Times New Roman"/>
+          <w:sz w:val="28"/>
+          <w:szCs w:val="28"/>
+        </w:rPr>
+      </w:pPr>
+      <w:r>
+        <w:rPr>
+          <w:rFonts w:ascii="SAP Serif 2007 Regular" w:hAnsi="SAP Serif 2007 Regular"/>
+          <w:noProof/>
+          <w:sz w:val="28"/>
+          <w:szCs w:val="28"/>
+        </w:rPr>
+        <mc:AlternateContent>
+          <mc:Choice Requires="wps">
+            <w:drawing>
+              <wp:anchor distT="0" distB="0" distL="114300" distR="114300" simplePos="0" relativeHeight="251663360" behindDoc="1" locked="0" layoutInCell="0" allowOverlap="1" wp14:anchorId="3F9C7CFD" wp14:editId="7173DF1B">
+                <wp:simplePos x="0" y="0"/>
+                <wp:positionH relativeFrom="column">
+                  <wp:posOffset>544830</wp:posOffset>
+                </wp:positionH>
+                <wp:positionV relativeFrom="paragraph">
+                  <wp:posOffset>4023995</wp:posOffset>
+                </wp:positionV>
+                <wp:extent cx="0" cy="167640"/>
+                <wp:effectExtent l="20955" t="13970" r="17145" b="18415"/>
+                <wp:wrapNone/>
+                <wp:docPr id="31" name="Straight Connector 31"/>
+                <wp:cNvGraphicFramePr>
+                  <a:graphicFrameLocks xmlns:a="http://schemas.openxmlformats.org/drawingml/2006/main"/>
+                </wp:cNvGraphicFramePr>
+                <a:graphic xmlns:a="http://schemas.openxmlformats.org/drawingml/2006/main">
+                  <a:graphicData uri="http://schemas.microsoft.com/office/word/2010/wordprocessingShape">
+                    <wps:wsp>
+                      <wps:cNvCnPr>
+                        <a:cxnSpLocks noChangeShapeType="1"/>
+                      </wps:cNvCnPr>
+                      <wps:spPr bwMode="auto">
+                        <a:xfrm>
+                          <a:off x="0" y="0"/>
+                          <a:ext cx="0" cy="167640"/>
+                        </a:xfrm>
+                        <a:prstGeom prst="line">
+                          <a:avLst/>
+                        </a:prstGeom>
+                        <a:noFill/>
+                        <a:ln w="27432">
+                          <a:solidFill>
+                            <a:srgbClr val="808080"/>
+                          </a:solidFill>
+                          <a:round/>
+                          <a:headEnd/>
+                          <a:tailEnd/>
+                        </a:ln>
+                        <a:extLst>
+                          <a:ext uri="{909E8E84-426E-40DD-AFC4-6F175D3DCCD1}">
+                            <a14:hiddenFill xmlns:a14="http://schemas.microsoft.com/office/drawing/2010/main">
+                              <a:noFill/>
+                            </a14:hiddenFill>
+                          </a:ext>
+                        </a:extLst>
+                      </wps:spPr>
+                      <wps:bodyPr/>
+                    </wps:wsp>
+                  </a:graphicData>
+                </a:graphic>
+                <wp14:sizeRelH relativeFrom="page">
+                  <wp14:pctWidth>0</wp14:pctWidth>
+                </wp14:sizeRelH>
+                <wp14:sizeRelV relativeFrom="page">
+                  <wp14:pctHeight>0</wp14:pctHeight>
+                </wp14:sizeRelV>
+              </wp:anchor>
+            </w:drawing>
+          </mc:Choice>
+          <mc:Fallback>
+            <w:pict>
+              <v:line id="Straight Connector 31" o:spid="_x0000_s1026" style="position:absolute;z-index:-251653120;visibility:visible;mso-wrap-style:square;mso-width-percent:0;mso-height-percent:0;mso-wrap-distance-left:9pt;mso-wrap-distance-top:0;mso-wrap-distance-right:9pt;mso-wrap-distance-bottom:0;mso-position-horizontal:absolute;mso-position-horizontal-relative:text;mso-position-vertical:absolute;mso-position-vertical-relative:text;mso-width-percent:0;mso-height-percent:0;mso-width-relative:page;mso-height-relative:page" from="42.9pt,316.85pt" to="42.9pt,330.05pt" o:gfxdata="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" o:allowincell="f" strokecolor="gray" strokeweight="2.16pt"/>
+            </w:pict>
+          </mc:Fallback>
+        </mc:AlternateContent>
+      </w:r>
+    </w:p>
+    <w:p>
+      <w:pPr>
+        <w:widowControl w:val="0"/>
+        <w:autoSpaceDE w:val="0"/>
+        <w:autoSpaceDN w:val="0"/>
+        <w:adjustRightInd w:val="0"/>
+        <w:spacing w:after="0" w:line="200" w:lineRule="exact"/>
+        <w:rPr>
+          <w:rFonts w:ascii="SAP Serif 2007 Regular" w:hAnsi="SAP Serif 2007 Regular" w:cs="Times New Roman"/>
+          <w:sz w:val="28"/>
+          <w:szCs w:val="28"/>
+        </w:rPr>
+      </w:pPr>
+    </w:p>
+    <w:p>
+      <w:pPr>
+        <w:widowControl w:val="0"/>
+        <w:autoSpaceDE w:val="0"/>
+        <w:autoSpaceDN w:val="0"/>
+        <w:adjustRightInd w:val="0"/>
+        <w:spacing w:after="0" w:line="200" w:lineRule="exact"/>
+        <w:rPr>
+          <w:rFonts w:ascii="SAP Serif 2007 Regular" w:hAnsi="SAP Serif 2007 Regular" w:cs="Times New Roman"/>
+          <w:sz w:val="28"/>
+          <w:szCs w:val="28"/>
+        </w:rPr>
+      </w:pPr>
+    </w:p>
+    <w:p>
+      <w:pPr>
+        <w:widowControl w:val="0"/>
+        <w:autoSpaceDE w:val="0"/>
+        <w:autoSpaceDN w:val="0"/>
+        <w:adjustRightInd w:val="0"/>
+        <w:spacing w:after="0" w:line="200" w:lineRule="exact"/>
+        <w:rPr>
+          <w:rFonts w:ascii="SAP Serif 2007 Regular" w:hAnsi="SAP Serif 2007 Regular" w:cs="Times New Roman"/>
+          <w:sz w:val="28"/>
+          <w:szCs w:val="28"/>
+        </w:rPr>
+      </w:pPr>
+    </w:p>
+    <w:p>
+      <w:pPr>
+        <w:widowControl w:val="0"/>
+        <w:autoSpaceDE w:val="0"/>
+        <w:autoSpaceDN w:val="0"/>
+        <w:adjustRightInd w:val="0"/>
+        <w:spacing w:after="0" w:line="200" w:lineRule="exact"/>
+        <w:rPr>
+          <w:rFonts w:ascii="SAP Serif 2007 Regular" w:hAnsi="SAP Serif 2007 Regular" w:cs="Times New Roman"/>
+          <w:sz w:val="28"/>
+          <w:szCs w:val="28"/>
+        </w:rPr>
+      </w:pPr>
+    </w:p>
+    <w:p>
+      <w:pPr>
+        <w:rPr>
+          <w:rFonts w:ascii="Times New Roman" w:eastAsia="Times New Roman" w:hAnsi="Times New Roman" w:cs="Times New Roman"/>
+          <w:b/>
+          <w:sz w:val="24"/>
+          <w:szCs w:val="24"/>
           <w:u w:val="single"/>
         </w:rPr>
       </w:pPr>
-      <w:r>
+    </w:p>
+    <w:p>
+      <w:pPr>
+        <w:pStyle w:val="BodyTextIndent"/>
+        <w:ind w:left="0"/>
         <w:rPr>
           <w:b/>
           <w:u w:val="single"/>
         </w:rPr>
-        <w:br w:type="page"/>
-      </w:r>
+      </w:pPr>
+    </w:p>
+    <w:p>
+      <w:pPr>
+        <w:pStyle w:val="BodyTextIndent"/>
+        <w:ind w:left="0"/>
+        <w:rPr>
+          <w:b/>
+          <w:u w:val="single"/>
+        </w:rPr>
+      </w:pPr>
+    </w:p>
+    <w:p>
+      <w:pPr>
+        <w:pStyle w:val="BodyTextIndent"/>
+        <w:ind w:left="0"/>
+        <w:rPr>
+          <w:b/>
+          <w:u w:val="single"/>
+        </w:rPr>
+      </w:pPr>
+    </w:p>
+    <w:p>
+      <w:pPr>
+        <w:pStyle w:val="BodyTextIndent"/>
+        <w:ind w:left="0"/>
+        <w:rPr>
+          <w:b/>
+          <w:u w:val="single"/>
+        </w:rPr>
+      </w:pPr>
+    </w:p>
+    <w:p>
+      <w:pPr>
+        <w:pStyle w:val="BodyTextIndent"/>
+        <w:ind w:left="0"/>
+        <w:rPr>
+          <w:b/>
+          <w:u w:val="single"/>
+        </w:rPr>
+      </w:pPr>
+    </w:p>
+    <w:p>
+      <w:pPr>
+        <w:pStyle w:val="BodyTextIndent"/>
+        <w:ind w:left="0"/>
+        <w:rPr>
+          <w:b/>
+        </w:rPr>
+      </w:pPr>
+      <w:r>
+        <w:rPr>
+          <w:b/>
+        </w:rPr>
+        <w:t xml:space="preserve">                                                                                                                                   Nischal HP</w:t>
+      </w:r>
+    </w:p>
+    <w:p>
+      <w:pPr>
+        <w:pStyle w:val="BodyTextIndent"/>
+        <w:ind w:left="0"/>
+        <w:rPr>
+          <w:b/>
+          <w:u w:val="single"/>
+        </w:rPr>
+      </w:pPr>
     </w:p>
     <w:p>
       <w:pPr>
@@ -997,7 +3229,7 @@
           <w:rFonts w:ascii="Tahoma" w:hAnsi="Tahoma" w:cs="Tahoma"/>
           <w:b/>
         </w:rPr>
-        <w:t>2010HS70014</w:t>
+        <w:t>2010HS70022</w:t>
       </w:r>
     </w:p>
     <w:p>
@@ -1080,37 +3312,660 @@
     </w:p>
     <w:p>
       <w:r>
-        <w:t xml:space="preserve">When a lot of tweets are talking about one thing in particular, then they get categorized into trends. And each trend has millions of tweets associated to it and at any given point </w:t>
+        <w:t xml:space="preserve">When a lot of tweets are talking about one thing in particular, then they get categorized into trends. And each trend has millions of tweets associated </w:t>
+      </w:r>
+      <w:r>
+        <w:t>to it and at any given point it is</w:t>
+      </w:r>
+      <w:r>
+        <w:t xml:space="preserve"> very hard to understand what the trend is actually talking about. </w:t>
+      </w:r>
+    </w:p>
+    <w:p>
+      <w:r>
+        <w:t xml:space="preserve">So the idea here </w:t>
+      </w:r>
+      <w:r>
+        <w:t>was to build a summarizer that would let people understand what the trends meant, thereby helping people to make business decision based on the trends.</w:t>
+      </w:r>
+    </w:p>
+    <w:p>
+      <w:r>
+        <w:t>Social Media analytics is now being widely used to understand people across the world and help companies make better business decisions and devise new strategies.</w:t>
+      </w:r>
+    </w:p>
+    <w:p/>
+    <w:p/>
+    <w:p>
+      <w:pPr>
+        <w:rPr>
+          <w:rFonts w:ascii="Tahoma" w:hAnsi="Tahoma" w:cs="Tahoma"/>
+          <w:sz w:val="40"/>
+          <w:szCs w:val="40"/>
+        </w:rPr>
+      </w:pPr>
+      <w:r>
+        <w:rPr>
+          <w:rFonts w:ascii="Tahoma" w:hAnsi="Tahoma" w:cs="Tahoma"/>
+          <w:sz w:val="40"/>
+          <w:szCs w:val="40"/>
+        </w:rPr>
+        <w:lastRenderedPageBreak/>
+        <w:t>Table of Contents</w:t>
+      </w:r>
+      <w:r>
+        <w:rPr>
+          <w:rFonts w:ascii="Tahoma" w:hAnsi="Tahoma" w:cs="Tahoma"/>
+          <w:sz w:val="40"/>
+          <w:szCs w:val="40"/>
+        </w:rPr>
+        <w:t xml:space="preserve"> </w:t>
+      </w:r>
+    </w:p>
+    <w:p>
+      <w:pPr>
+        <w:rPr>
+          <w:rFonts w:ascii="Tahoma" w:hAnsi="Tahoma" w:cs="Tahoma"/>
+        </w:rPr>
+      </w:pPr>
+    </w:p>
+    <w:p>
+      <w:pPr>
+        <w:rPr>
+          <w:rFonts w:ascii="Tahoma" w:hAnsi="Tahoma" w:cs="Tahoma"/>
+        </w:rPr>
+      </w:pPr>
+      <w:r>
+        <w:rPr>
+          <w:rFonts w:ascii="Tahoma" w:hAnsi="Tahoma" w:cs="Tahoma"/>
+        </w:rPr>
+        <w:t>Chapter 1:</w:t>
+      </w:r>
+    </w:p>
+    <w:p>
+      <w:pPr>
+        <w:rPr>
+          <w:rFonts w:ascii="Tahoma" w:hAnsi="Tahoma" w:cs="Tahoma"/>
+        </w:rPr>
+      </w:pPr>
+      <w:r>
+        <w:rPr>
+          <w:rFonts w:ascii="Tahoma" w:hAnsi="Tahoma" w:cs="Tahoma"/>
+        </w:rPr>
+        <w:t>Introduction</w:t>
+      </w:r>
+    </w:p>
+    <w:p/>
+    <w:p/>
+    <w:p>
+      <w:pPr>
+        <w:jc w:val="center"/>
+        <w:rPr>
+          <w:rFonts w:ascii="Tahoma" w:hAnsi="Tahoma" w:cs="Tahoma"/>
+          <w:b/>
+          <w:u w:val="single"/>
+        </w:rPr>
+      </w:pPr>
+    </w:p>
+    <w:p>
+      <w:pPr>
+        <w:jc w:val="center"/>
+        <w:rPr>
+          <w:rFonts w:ascii="Lucida Sans Typewriter" w:hAnsi="Lucida Sans Typewriter"/>
+          <w:b/>
+        </w:rPr>
+      </w:pPr>
+    </w:p>
+    <w:p>
+      <w:pPr>
+        <w:jc w:val="center"/>
+        <w:rPr>
+          <w:rFonts w:ascii="Lucida Sans Typewriter" w:hAnsi="Lucida Sans Typewriter"/>
+          <w:b/>
+        </w:rPr>
+      </w:pPr>
+    </w:p>
+    <w:p>
+      <w:pPr>
+        <w:jc w:val="center"/>
+        <w:rPr>
+          <w:rFonts w:ascii="Lucida Sans Typewriter" w:hAnsi="Lucida Sans Typewriter"/>
+          <w:b/>
+        </w:rPr>
+      </w:pPr>
+    </w:p>
+    <w:p>
+      <w:pPr>
+        <w:jc w:val="center"/>
+        <w:rPr>
+          <w:rFonts w:ascii="Lucida Sans Typewriter" w:hAnsi="Lucida Sans Typewriter"/>
+          <w:b/>
+        </w:rPr>
+      </w:pPr>
+    </w:p>
+    <w:p>
+      <w:pPr>
+        <w:jc w:val="center"/>
+        <w:rPr>
+          <w:rFonts w:ascii="Lucida Sans Typewriter" w:hAnsi="Lucida Sans Typewriter"/>
+          <w:b/>
+        </w:rPr>
+      </w:pPr>
+    </w:p>
+    <w:p>
+      <w:pPr>
+        <w:jc w:val="center"/>
+        <w:rPr>
+          <w:rFonts w:ascii="Lucida Sans Typewriter" w:hAnsi="Lucida Sans Typewriter"/>
+          <w:b/>
+        </w:rPr>
+      </w:pPr>
+    </w:p>
+    <w:p>
+      <w:pPr>
+        <w:jc w:val="center"/>
+        <w:rPr>
+          <w:rFonts w:ascii="Lucida Sans Typewriter" w:hAnsi="Lucida Sans Typewriter"/>
+          <w:b/>
+        </w:rPr>
+      </w:pPr>
+    </w:p>
+    <w:p>
+      <w:pPr>
+        <w:jc w:val="center"/>
+        <w:rPr>
+          <w:rFonts w:ascii="Lucida Sans Typewriter" w:hAnsi="Lucida Sans Typewriter"/>
+          <w:b/>
+        </w:rPr>
+      </w:pPr>
+    </w:p>
+    <w:p>
+      <w:pPr>
+        <w:jc w:val="center"/>
+        <w:rPr>
+          <w:rFonts w:ascii="Lucida Sans Typewriter" w:hAnsi="Lucida Sans Typewriter"/>
+          <w:b/>
+        </w:rPr>
+      </w:pPr>
+    </w:p>
+    <w:p>
+      <w:pPr>
+        <w:jc w:val="center"/>
+        <w:rPr>
+          <w:rFonts w:ascii="Lucida Sans Typewriter" w:hAnsi="Lucida Sans Typewriter"/>
+          <w:b/>
+        </w:rPr>
+      </w:pPr>
+    </w:p>
+    <w:p>
+      <w:pPr>
+        <w:jc w:val="center"/>
+        <w:rPr>
+          <w:rFonts w:ascii="Lucida Sans Typewriter" w:hAnsi="Lucida Sans Typewriter"/>
+          <w:b/>
+        </w:rPr>
+      </w:pPr>
+    </w:p>
+    <w:p>
+      <w:pPr>
+        <w:jc w:val="center"/>
+        <w:rPr>
+          <w:rFonts w:ascii="Lucida Sans Typewriter" w:hAnsi="Lucida Sans Typewriter"/>
+          <w:b/>
+        </w:rPr>
+      </w:pPr>
+    </w:p>
+    <w:p>
+      <w:pPr>
+        <w:jc w:val="center"/>
+        <w:rPr>
+          <w:rFonts w:ascii="Lucida Sans Typewriter" w:hAnsi="Lucida Sans Typewriter"/>
+          <w:b/>
+        </w:rPr>
+      </w:pPr>
+    </w:p>
+    <w:p>
+      <w:pPr>
+        <w:jc w:val="center"/>
+        <w:rPr>
+          <w:rFonts w:ascii="Lucida Sans Typewriter" w:hAnsi="Lucida Sans Typewriter"/>
+          <w:b/>
+        </w:rPr>
+      </w:pPr>
+    </w:p>
+    <w:p>
+      <w:pPr>
+        <w:jc w:val="center"/>
+        <w:rPr>
+          <w:rFonts w:ascii="Lucida Sans Typewriter" w:hAnsi="Lucida Sans Typewriter"/>
+          <w:b/>
+        </w:rPr>
+      </w:pPr>
+    </w:p>
+    <w:p>
+      <w:pPr>
+        <w:jc w:val="center"/>
+        <w:rPr>
+          <w:rFonts w:ascii="Lucida Sans Typewriter" w:hAnsi="Lucida Sans Typewriter"/>
+          <w:b/>
+        </w:rPr>
+      </w:pPr>
+    </w:p>
+    <w:p>
+      <w:pPr>
+        <w:jc w:val="center"/>
+        <w:rPr>
+          <w:rFonts w:ascii="Lucida Sans Typewriter" w:hAnsi="Lucida Sans Typewriter"/>
+          <w:b/>
+        </w:rPr>
+      </w:pPr>
+    </w:p>
+    <w:p>
+      <w:pPr>
+        <w:jc w:val="center"/>
+        <w:rPr>
+          <w:rFonts w:ascii="Lucida Sans Typewriter" w:hAnsi="Lucida Sans Typewriter"/>
+          <w:b/>
+        </w:rPr>
+      </w:pPr>
+    </w:p>
+    <w:p>
+      <w:pPr>
+        <w:jc w:val="center"/>
+        <w:rPr>
+          <w:rFonts w:ascii="Tahoma" w:hAnsi="Tahoma" w:cs="Tahoma"/>
+          <w:b/>
+          <w:sz w:val="28"/>
+          <w:szCs w:val="28"/>
+          <w:u w:val="single"/>
+        </w:rPr>
+      </w:pPr>
+      <w:r>
+        <w:rPr>
+          <w:rFonts w:ascii="Tahoma" w:hAnsi="Tahoma" w:cs="Tahoma"/>
+          <w:b/>
+          <w:sz w:val="28"/>
+          <w:szCs w:val="28"/>
+          <w:u w:val="single"/>
+        </w:rPr>
+        <w:lastRenderedPageBreak/>
+        <w:t>ACKNOWLEDGEMENT</w:t>
+      </w:r>
+    </w:p>
+    <w:p>
+      <w:pPr>
+        <w:jc w:val="center"/>
+        <w:rPr>
+          <w:b/>
+          <w:u w:val="single"/>
+        </w:rPr>
+      </w:pPr>
+    </w:p>
+    <w:p>
+      <w:pPr>
+        <w:pStyle w:val="BodyTextIndent"/>
+        <w:ind w:left="0"/>
+        <w:rPr>
+          <w:rFonts w:ascii="Tahoma" w:hAnsi="Tahoma" w:cs="Tahoma"/>
+        </w:rPr>
+      </w:pPr>
+      <w:r>
+        <w:rPr>
+          <w:rFonts w:ascii="Tahoma" w:hAnsi="Tahoma" w:cs="Tahoma"/>
+        </w:rPr>
+        <w:t xml:space="preserve">I have taken </w:t>
+      </w:r>
+      <w:r>
+        <w:rPr>
+          <w:rFonts w:ascii="Tahoma" w:hAnsi="Tahoma" w:cs="Tahoma"/>
+        </w:rPr>
+        <w:t xml:space="preserve">a lot of </w:t>
+      </w:r>
+      <w:r>
+        <w:rPr>
+          <w:rFonts w:ascii="Tahoma" w:hAnsi="Tahoma" w:cs="Tahoma"/>
+        </w:rPr>
+        <w:t xml:space="preserve">efforts </w:t>
+      </w:r>
+      <w:r>
+        <w:rPr>
+          <w:rFonts w:ascii="Tahoma" w:hAnsi="Tahoma" w:cs="Tahoma"/>
+        </w:rPr>
+        <w:t>to build this</w:t>
+      </w:r>
+      <w:r>
+        <w:rPr>
+          <w:rFonts w:ascii="Tahoma" w:hAnsi="Tahoma" w:cs="Tahoma"/>
+        </w:rPr>
+        <w:t xml:space="preserve"> project. However, it would not have been possible without the kind support and help of many individuals and I would like to extend my sincere thanks to all of them.</w:t>
+      </w:r>
+    </w:p>
+    <w:p>
+      <w:pPr>
+        <w:pStyle w:val="BodyTextIndent"/>
+        <w:ind w:left="0"/>
+        <w:rPr>
+          <w:rFonts w:ascii="Tahoma" w:hAnsi="Tahoma" w:cs="Tahoma"/>
+        </w:rPr>
+      </w:pPr>
+    </w:p>
+    <w:p>
+      <w:pPr>
+        <w:pStyle w:val="BodyTextIndent"/>
+        <w:ind w:left="0"/>
+        <w:rPr>
+          <w:rFonts w:ascii="Tahoma" w:hAnsi="Tahoma" w:cs="Tahoma"/>
+        </w:rPr>
+      </w:pPr>
+      <w:r>
+        <w:rPr>
+          <w:rFonts w:ascii="Tahoma" w:hAnsi="Tahoma" w:cs="Tahoma"/>
+        </w:rPr>
+        <w:t xml:space="preserve">I am highly thankful to my mentor </w:t>
+      </w:r>
+      <w:r>
+        <w:rPr>
+          <w:rFonts w:ascii="Tahoma" w:hAnsi="Tahoma" w:cs="Tahoma"/>
+          <w:b/>
+        </w:rPr>
+        <w:t>Dr. Ashok Veilumuthu</w:t>
+      </w:r>
+      <w:r>
+        <w:rPr>
+          <w:rFonts w:ascii="Tahoma" w:hAnsi="Tahoma" w:cs="Tahoma"/>
+        </w:rPr>
+        <w:t xml:space="preserve"> for his guidance and constant supervision as well as for providing necessary information regarding the project &amp; also for his support in completing the project.</w:t>
+      </w:r>
+    </w:p>
+    <w:p>
+      <w:pPr>
+        <w:pStyle w:val="BodyTextIndent"/>
+        <w:ind w:left="0"/>
+        <w:rPr>
+          <w:rFonts w:ascii="Tahoma" w:hAnsi="Tahoma" w:cs="Tahoma"/>
+        </w:rPr>
+      </w:pPr>
+    </w:p>
+    <w:p>
+      <w:pPr>
+        <w:pStyle w:val="BodyTextIndent"/>
+        <w:ind w:left="0"/>
+        <w:rPr>
+          <w:rFonts w:ascii="Tahoma" w:hAnsi="Tahoma" w:cs="Tahoma"/>
+        </w:rPr>
+      </w:pPr>
+      <w:r>
+        <w:rPr>
+          <w:rFonts w:ascii="Tahoma" w:hAnsi="Tahoma" w:cs="Tahoma"/>
+        </w:rPr>
+        <w:t xml:space="preserve">I would like to specially thank my batch mates </w:t>
+      </w:r>
+      <w:r>
+        <w:rPr>
+          <w:rFonts w:ascii="Tahoma" w:hAnsi="Tahoma" w:cs="Tahoma"/>
+          <w:b/>
+        </w:rPr>
+        <w:t>Raghotham. S</w:t>
+      </w:r>
+      <w:r>
+        <w:rPr>
+          <w:rFonts w:ascii="Tahoma" w:hAnsi="Tahoma" w:cs="Tahoma"/>
+        </w:rPr>
+        <w:t xml:space="preserve"> and </w:t>
+      </w:r>
+      <w:r>
+        <w:rPr>
+          <w:rFonts w:ascii="Tahoma" w:hAnsi="Tahoma" w:cs="Tahoma"/>
+          <w:b/>
+        </w:rPr>
+        <w:t>Shrayas Rajagopal</w:t>
+      </w:r>
+      <w:r>
+        <w:rPr>
+          <w:rFonts w:ascii="Tahoma" w:hAnsi="Tahoma" w:cs="Tahoma"/>
+        </w:rPr>
+        <w:t xml:space="preserve"> for pitching in every time I had a problem and helping me solve them leading to the progress and completion of my project.</w:t>
+      </w:r>
+    </w:p>
+    <w:p>
+      <w:pPr>
+        <w:pStyle w:val="BodyTextIndent"/>
+        <w:ind w:left="0"/>
+        <w:rPr>
+          <w:rFonts w:ascii="Tahoma" w:hAnsi="Tahoma" w:cs="Tahoma"/>
+        </w:rPr>
+      </w:pPr>
+    </w:p>
+    <w:p>
+      <w:pPr>
+        <w:pStyle w:val="BodyTextIndent"/>
+        <w:ind w:left="0"/>
+        <w:rPr>
+          <w:rFonts w:ascii="Tahoma" w:hAnsi="Tahoma" w:cs="Tahoma"/>
+        </w:rPr>
+      </w:pPr>
+      <w:r>
+        <w:rPr>
+          <w:rFonts w:ascii="Tahoma" w:hAnsi="Tahoma" w:cs="Tahoma"/>
+        </w:rPr>
+        <w:t xml:space="preserve">I would like to express my special gratitude and thanks to </w:t>
+      </w:r>
+      <w:r>
+        <w:rPr>
+          <w:rFonts w:ascii="Tahoma" w:hAnsi="Tahoma" w:cs="Tahoma"/>
+          <w:b/>
+        </w:rPr>
+        <w:t>Mr.</w:t>
+      </w:r>
+      <w:r>
+        <w:rPr>
+          <w:rFonts w:ascii="Tahoma" w:hAnsi="Tahoma" w:cs="Tahoma"/>
+          <w:b/>
+        </w:rPr>
+        <w:t xml:space="preserve"> </w:t>
       </w:r>
       <w:proofErr w:type="spellStart"/>
-      <w:proofErr w:type="gramStart"/>
-      <w:r>
-        <w:t>its</w:t>
+      <w:r>
+        <w:rPr>
+          <w:rFonts w:ascii="Tahoma" w:hAnsi="Tahoma" w:cs="Tahoma"/>
+          <w:b/>
+        </w:rPr>
+        <w:t>Ajit</w:t>
       </w:r>
       <w:proofErr w:type="spellEnd"/>
-      <w:proofErr w:type="gramEnd"/>
-      <w:r>
-        <w:t xml:space="preserve"> very hard to understand what the trend is actually talking about. So the idea here </w:t>
-      </w:r>
-      <w:bookmarkStart w:id="0" w:name="_GoBack"/>
-      <w:bookmarkEnd w:id="0"/>
-    </w:p>
-    <w:p>
-      <w:pPr>
-        <w:jc w:val="center"/>
-        <w:rPr>
-          <w:rFonts w:ascii="Tahoma" w:hAnsi="Tahoma" w:cs="Tahoma"/>
+      <w:r>
+        <w:rPr>
+          <w:rFonts w:ascii="Tahoma" w:hAnsi="Tahoma" w:cs="Tahoma"/>
+          <w:b/>
+        </w:rPr>
+        <w:t xml:space="preserve"> Joshi</w:t>
+      </w:r>
+      <w:r>
+        <w:rPr>
+          <w:rFonts w:ascii="Tahoma" w:hAnsi="Tahoma" w:cs="Tahoma"/>
+        </w:rPr>
+        <w:t xml:space="preserve"> for giving me such attention and time.</w:t>
+      </w:r>
+    </w:p>
+    <w:p>
+      <w:pPr>
+        <w:pStyle w:val="BodyTextIndent"/>
+        <w:ind w:left="0"/>
+        <w:rPr>
+          <w:rFonts w:ascii="Tahoma" w:hAnsi="Tahoma" w:cs="Tahoma"/>
+        </w:rPr>
+      </w:pPr>
+    </w:p>
+    <w:p>
+      <w:pPr>
+        <w:pStyle w:val="BodyTextIndent"/>
+        <w:ind w:left="0"/>
+        <w:rPr>
+          <w:rFonts w:ascii="Tahoma" w:hAnsi="Tahoma" w:cs="Tahoma"/>
+        </w:rPr>
+      </w:pPr>
+      <w:r>
+        <w:rPr>
+          <w:rFonts w:ascii="Tahoma" w:hAnsi="Tahoma" w:cs="Tahoma"/>
+        </w:rPr>
+        <w:t xml:space="preserve">I would like to express my special gratitude and thanks to SAP Labs </w:t>
+      </w:r>
+      <w:proofErr w:type="spellStart"/>
+      <w:r>
+        <w:rPr>
+          <w:rFonts w:ascii="Tahoma" w:hAnsi="Tahoma" w:cs="Tahoma"/>
+        </w:rPr>
+        <w:t>Pvt</w:t>
+      </w:r>
+      <w:proofErr w:type="spellEnd"/>
+      <w:r>
+        <w:rPr>
+          <w:rFonts w:ascii="Tahoma" w:hAnsi="Tahoma" w:cs="Tahoma"/>
+        </w:rPr>
+        <w:t xml:space="preserve"> Ltd, Bangalore for providing all the necessary infrastructure, software and great support for accomplishing this project.</w:t>
+      </w:r>
+    </w:p>
+    <w:p>
+      <w:pPr>
+        <w:pStyle w:val="BodyTextIndent"/>
+        <w:ind w:left="0"/>
+        <w:rPr>
+          <w:rFonts w:ascii="Tahoma" w:hAnsi="Tahoma" w:cs="Tahoma"/>
+        </w:rPr>
+      </w:pPr>
+    </w:p>
+    <w:p>
+      <w:pPr>
+        <w:pStyle w:val="BodyTextIndent"/>
+        <w:ind w:left="0"/>
+        <w:rPr>
+          <w:rFonts w:ascii="Tahoma" w:hAnsi="Tahoma" w:cs="Tahoma"/>
+        </w:rPr>
+      </w:pPr>
+      <w:r>
+        <w:rPr>
+          <w:rFonts w:ascii="Tahoma" w:hAnsi="Tahoma" w:cs="Tahoma"/>
+        </w:rPr>
+        <w:t xml:space="preserve">I would like to express my gratitude towards </w:t>
+      </w:r>
+      <w:r>
+        <w:rPr>
+          <w:rFonts w:ascii="Tahoma" w:hAnsi="Tahoma" w:cs="Tahoma"/>
+          <w:b/>
+        </w:rPr>
+        <w:t xml:space="preserve">my family </w:t>
+      </w:r>
+      <w:r>
+        <w:rPr>
+          <w:rFonts w:ascii="Tahoma" w:hAnsi="Tahoma" w:cs="Tahoma"/>
+        </w:rPr>
+        <w:t>for their kind co-operation and encouragement which helped me in completion of this project.</w:t>
+      </w:r>
+    </w:p>
+    <w:p>
+      <w:pPr>
+        <w:pStyle w:val="BodyTextIndent"/>
+        <w:ind w:left="0"/>
+        <w:rPr>
+          <w:rFonts w:ascii="Tahoma" w:hAnsi="Tahoma" w:cs="Tahoma"/>
+        </w:rPr>
+      </w:pPr>
+    </w:p>
+    <w:p>
+      <w:pPr>
+        <w:pStyle w:val="BodyTextIndent"/>
+        <w:ind w:left="0"/>
+        <w:rPr>
+          <w:rFonts w:ascii="Tahoma" w:hAnsi="Tahoma" w:cs="Tahoma"/>
+        </w:rPr>
+      </w:pPr>
+      <w:r>
+        <w:rPr>
+          <w:rFonts w:ascii="Tahoma" w:hAnsi="Tahoma" w:cs="Tahoma"/>
+        </w:rPr>
+        <w:t xml:space="preserve">I am highly thankful to the </w:t>
+      </w:r>
+      <w:r>
+        <w:rPr>
+          <w:rFonts w:ascii="Tahoma" w:hAnsi="Tahoma" w:cs="Tahoma"/>
+          <w:b/>
+        </w:rPr>
+        <w:t>Vocational Training Team</w:t>
+      </w:r>
+      <w:r>
+        <w:rPr>
+          <w:rFonts w:ascii="Tahoma" w:hAnsi="Tahoma" w:cs="Tahoma"/>
+        </w:rPr>
+        <w:t xml:space="preserve"> here at SAP Labs </w:t>
+      </w:r>
+      <w:proofErr w:type="spellStart"/>
+      <w:r>
+        <w:rPr>
+          <w:rFonts w:ascii="Tahoma" w:hAnsi="Tahoma" w:cs="Tahoma"/>
+        </w:rPr>
+        <w:t>Pvt</w:t>
+      </w:r>
+      <w:proofErr w:type="spellEnd"/>
+      <w:r>
+        <w:rPr>
+          <w:rFonts w:ascii="Tahoma" w:hAnsi="Tahoma" w:cs="Tahoma"/>
+        </w:rPr>
+        <w:t xml:space="preserve"> Ltd, Bangalore for providing the opportunity to be a part of the wonderful scholar program.</w:t>
+      </w:r>
+    </w:p>
+    <w:p>
+      <w:pPr>
+        <w:pStyle w:val="BodyTextIndent"/>
+        <w:ind w:left="0"/>
+        <w:rPr>
+          <w:rFonts w:ascii="Tahoma" w:hAnsi="Tahoma" w:cs="Tahoma"/>
+        </w:rPr>
+      </w:pPr>
+    </w:p>
+    <w:p>
+      <w:pPr>
+        <w:pStyle w:val="BodyTextIndent"/>
+        <w:ind w:left="0"/>
+        <w:rPr>
+          <w:rFonts w:ascii="Tahoma" w:hAnsi="Tahoma" w:cs="Tahoma"/>
+        </w:rPr>
+      </w:pPr>
+      <w:r>
+        <w:rPr>
+          <w:rFonts w:ascii="Tahoma" w:hAnsi="Tahoma" w:cs="Tahoma"/>
+        </w:rPr>
+        <w:t xml:space="preserve">Last but not least a special thanks to </w:t>
+      </w:r>
+      <w:r>
+        <w:rPr>
+          <w:rFonts w:ascii="Tahoma" w:hAnsi="Tahoma" w:cs="Tahoma"/>
+          <w:b/>
+        </w:rPr>
+        <w:t>Birla Institute of Technology</w:t>
+      </w:r>
+      <w:r>
+        <w:rPr>
+          <w:rFonts w:ascii="Tahoma" w:hAnsi="Tahoma" w:cs="Tahoma"/>
+        </w:rPr>
+        <w:t xml:space="preserve"> for opening a door to complete my post-graduation.</w:t>
+      </w:r>
+    </w:p>
+    <w:p>
+      <w:pPr>
+        <w:pStyle w:val="BodyTextIndent"/>
+        <w:ind w:left="0"/>
+        <w:rPr>
+          <w:rFonts w:ascii="Tahoma" w:hAnsi="Tahoma" w:cs="Tahoma"/>
+        </w:rPr>
+      </w:pPr>
+    </w:p>
+    <w:p>
+      <w:pPr>
+        <w:pStyle w:val="BodyTextIndent"/>
+        <w:ind w:left="0"/>
+        <w:rPr>
           <w:b/>
           <w:u w:val="single"/>
-        </w:rPr>
-      </w:pPr>
-    </w:p>
-    <w:p>
-      <w:pPr>
-        <w:jc w:val="center"/>
-        <w:rPr>
-          <w:rFonts w:ascii="Lucida Sans Typewriter" w:hAnsi="Lucida Sans Typewriter"/>
-          <w:b/>
         </w:rPr>
       </w:pPr>
     </w:p>
@@ -1927,7 +4782,7 @@
 </file>
 
 <file path=customXml/itemProps1.xml><?xml version="1.0" encoding="utf-8"?>
-<ds:datastoreItem xmlns:ds="http://schemas.openxmlformats.org/officeDocument/2006/customXml" ds:itemID="{58D8BF20-9FCA-47F9-9F0F-BA67383E33BA}">
+<ds:datastoreItem xmlns:ds="http://schemas.openxmlformats.org/officeDocument/2006/customXml" ds:itemID="{83C96DF6-AF8B-4341-829B-DA64555E4ABF}">
   <ds:schemaRefs>
     <ds:schemaRef ds:uri="http://schemas.openxmlformats.org/officeDocument/2006/bibliography"/>
   </ds:schemaRefs>

</xml_diff>